<commit_message>
PvE - MOSCOW tabel Resources maken
</commit_message>
<xml_diff>
--- a/20170501_pve.docx
+++ b/20170501_pve.docx
@@ -814,7 +814,15 @@
         <w:pStyle w:val="Kop3"/>
       </w:pPr>
       <w:r>
-        <w:t>Functionaliteit</w:t>
+        <w:t>App</w:t>
+      </w:r>
+    </w:p>
+    <w:p>
+      <w:pPr>
+        <w:pStyle w:val="Kop4"/>
+      </w:pPr>
+      <w:r>
+        <w:t>Resources</w:t>
       </w:r>
     </w:p>
     <w:tbl>
@@ -824,11 +832,11 @@
         <w:tblLook w:val="00A0" w:firstRow="1" w:lastRow="0" w:firstColumn="1" w:lastColumn="0" w:noHBand="0" w:noVBand="0"/>
       </w:tblPr>
       <w:tblGrid>
-        <w:gridCol w:w="1167"/>
-        <w:gridCol w:w="2202"/>
-        <w:gridCol w:w="1962"/>
-        <w:gridCol w:w="2155"/>
-        <w:gridCol w:w="1802"/>
+        <w:gridCol w:w="6487"/>
+        <w:gridCol w:w="709"/>
+        <w:gridCol w:w="709"/>
+        <w:gridCol w:w="708"/>
+        <w:gridCol w:w="675"/>
       </w:tblGrid>
       <w:tr>
         <w:trPr>
@@ -837,70 +845,67 @@
         <w:tc>
           <w:tcPr>
             <w:cnfStyle w:val="001000000000" w:firstRow="0" w:lastRow="0" w:firstColumn="1" w:lastColumn="0" w:oddVBand="0" w:evenVBand="0" w:oddHBand="0" w:evenHBand="0" w:firstRowFirstColumn="0" w:firstRowLastColumn="0" w:lastRowFirstColumn="0" w:lastRowLastColumn="0"/>
-            <w:tcW w:w="1167" w:type="dxa"/>
-          </w:tcPr>
-          <w:p/>
+            <w:tcW w:w="6487" w:type="dxa"/>
+          </w:tcPr>
+          <w:p>
+            <w:r>
+              <w:t>Eis:</w:t>
+            </w:r>
+          </w:p>
         </w:tc>
         <w:tc>
           <w:tcPr>
             <w:cnfStyle w:val="000010000000" w:firstRow="0" w:lastRow="0" w:firstColumn="0" w:lastColumn="0" w:oddVBand="1" w:evenVBand="0" w:oddHBand="0" w:evenHBand="0" w:firstRowFirstColumn="0" w:firstRowLastColumn="0" w:lastRowFirstColumn="0" w:lastRowLastColumn="0"/>
-            <w:tcW w:w="2202" w:type="dxa"/>
-          </w:tcPr>
-          <w:p>
-            <w:r>
-              <w:t>Must have</w:t>
-            </w:r>
-          </w:p>
-        </w:tc>
-        <w:tc>
-          <w:tcPr>
-            <w:tcW w:w="1962" w:type="dxa"/>
-          </w:tcPr>
-          <w:p>
-            <w:pPr>
+            <w:tcW w:w="709" w:type="dxa"/>
+          </w:tcPr>
+          <w:p>
+            <w:pPr>
+              <w:jc w:val="center"/>
+            </w:pPr>
+            <w:r>
+              <w:t>M</w:t>
+            </w:r>
+          </w:p>
+        </w:tc>
+        <w:tc>
+          <w:tcPr>
+            <w:tcW w:w="709" w:type="dxa"/>
+          </w:tcPr>
+          <w:p>
+            <w:pPr>
+              <w:jc w:val="center"/>
               <w:cnfStyle w:val="100000000000" w:firstRow="1" w:lastRow="0" w:firstColumn="0" w:lastColumn="0" w:oddVBand="0" w:evenVBand="0" w:oddHBand="0" w:evenHBand="0" w:firstRowFirstColumn="0" w:firstRowLastColumn="0" w:lastRowFirstColumn="0" w:lastRowLastColumn="0"/>
             </w:pPr>
-            <w:proofErr w:type="spellStart"/>
-            <w:r>
-              <w:t>Should</w:t>
-            </w:r>
-            <w:proofErr w:type="spellEnd"/>
-            <w:r>
-              <w:t xml:space="preserve"> have</w:t>
+            <w:r>
+              <w:t>S</w:t>
             </w:r>
           </w:p>
         </w:tc>
         <w:tc>
           <w:tcPr>
             <w:cnfStyle w:val="000010000000" w:firstRow="0" w:lastRow="0" w:firstColumn="0" w:lastColumn="0" w:oddVBand="1" w:evenVBand="0" w:oddHBand="0" w:evenHBand="0" w:firstRowFirstColumn="0" w:firstRowLastColumn="0" w:lastRowFirstColumn="0" w:lastRowLastColumn="0"/>
-            <w:tcW w:w="2155" w:type="dxa"/>
-          </w:tcPr>
-          <w:p>
-            <w:proofErr w:type="spellStart"/>
-            <w:r>
-              <w:t>Could</w:t>
-            </w:r>
-            <w:proofErr w:type="spellEnd"/>
-            <w:r>
-              <w:t xml:space="preserve"> have</w:t>
-            </w:r>
-          </w:p>
-        </w:tc>
-        <w:tc>
-          <w:tcPr>
-            <w:tcW w:w="1802" w:type="dxa"/>
-          </w:tcPr>
-          <w:p>
-            <w:pPr>
+            <w:tcW w:w="708" w:type="dxa"/>
+          </w:tcPr>
+          <w:p>
+            <w:pPr>
+              <w:jc w:val="center"/>
+            </w:pPr>
+            <w:r>
+              <w:t>C</w:t>
+            </w:r>
+          </w:p>
+        </w:tc>
+        <w:tc>
+          <w:tcPr>
+            <w:tcW w:w="675" w:type="dxa"/>
+          </w:tcPr>
+          <w:p>
+            <w:pPr>
+              <w:jc w:val="center"/>
               <w:cnfStyle w:val="100000000000" w:firstRow="1" w:lastRow="0" w:firstColumn="0" w:lastColumn="0" w:oddVBand="0" w:evenVBand="0" w:oddHBand="0" w:evenHBand="0" w:firstRowFirstColumn="0" w:firstRowLastColumn="0" w:lastRowFirstColumn="0" w:lastRowLastColumn="0"/>
             </w:pPr>
-            <w:proofErr w:type="spellStart"/>
-            <w:r>
-              <w:t>Won’t</w:t>
-            </w:r>
-            <w:proofErr w:type="spellEnd"/>
-            <w:r>
-              <w:t xml:space="preserve"> have</w:t>
+            <w:r>
+              <w:t>W</w:t>
             </w:r>
           </w:p>
         </w:tc>
@@ -912,74 +917,59 @@
         <w:tc>
           <w:tcPr>
             <w:cnfStyle w:val="001000000000" w:firstRow="0" w:lastRow="0" w:firstColumn="1" w:lastColumn="0" w:oddVBand="0" w:evenVBand="0" w:oddHBand="0" w:evenHBand="0" w:firstRowFirstColumn="0" w:firstRowLastColumn="0" w:lastRowFirstColumn="0" w:lastRowLastColumn="0"/>
-            <w:tcW w:w="1167" w:type="dxa"/>
-          </w:tcPr>
-          <w:p>
-            <w:r>
-              <w:t>App</w:t>
+            <w:tcW w:w="6487" w:type="dxa"/>
+          </w:tcPr>
+          <w:p>
+            <w:r>
+              <w:t>Stijlen worden opgeslagen in resources</w:t>
             </w:r>
           </w:p>
         </w:tc>
         <w:tc>
           <w:tcPr>
             <w:cnfStyle w:val="000010000000" w:firstRow="0" w:lastRow="0" w:firstColumn="0" w:lastColumn="0" w:oddVBand="1" w:evenVBand="0" w:oddHBand="0" w:evenHBand="0" w:firstRowFirstColumn="0" w:firstRowLastColumn="0" w:lastRowFirstColumn="0" w:lastRowLastColumn="0"/>
-            <w:tcW w:w="2202" w:type="dxa"/>
-          </w:tcPr>
-          <w:p>
-            <w:r>
-              <w:t>Configuratiesysteem</w:t>
-            </w:r>
-          </w:p>
-        </w:tc>
-        <w:tc>
-          <w:tcPr>
-            <w:tcW w:w="1962" w:type="dxa"/>
-          </w:tcPr>
-          <w:p>
-            <w:pPr>
+            <w:tcW w:w="709" w:type="dxa"/>
+          </w:tcPr>
+          <w:p>
+            <w:pPr>
+              <w:jc w:val="center"/>
+            </w:pPr>
+            <w:r>
+              <w:t>X</w:t>
+            </w:r>
+          </w:p>
+        </w:tc>
+        <w:tc>
+          <w:tcPr>
+            <w:tcW w:w="709" w:type="dxa"/>
+          </w:tcPr>
+          <w:p>
+            <w:pPr>
+              <w:jc w:val="center"/>
               <w:cnfStyle w:val="000000100000" w:firstRow="0" w:lastRow="0" w:firstColumn="0" w:lastColumn="0" w:oddVBand="0" w:evenVBand="0" w:oddHBand="1" w:evenHBand="0" w:firstRowFirstColumn="0" w:firstRowLastColumn="0" w:lastRowFirstColumn="0" w:lastRowLastColumn="0"/>
             </w:pPr>
-            <w:r>
-              <w:t>Blog systeem, g</w:t>
-            </w:r>
-            <w:r>
-              <w:t>estructureerde code</w:t>
-            </w:r>
           </w:p>
         </w:tc>
         <w:tc>
           <w:tcPr>
             <w:cnfStyle w:val="000010000000" w:firstRow="0" w:lastRow="0" w:firstColumn="0" w:lastColumn="0" w:oddVBand="1" w:evenVBand="0" w:oddHBand="0" w:evenHBand="0" w:firstRowFirstColumn="0" w:firstRowLastColumn="0" w:lastRowFirstColumn="0" w:lastRowLastColumn="0"/>
-            <w:tcW w:w="2155" w:type="dxa"/>
-          </w:tcPr>
-          <w:p>
-            <w:r>
-              <w:t xml:space="preserve">App is </w:t>
-            </w:r>
-            <w:proofErr w:type="spellStart"/>
-            <w:r>
-              <w:t>responsive</w:t>
-            </w:r>
-            <w:proofErr w:type="spellEnd"/>
-            <w:r>
-              <w:t>, g</w:t>
-            </w:r>
-            <w:r>
-              <w:t>eavanceerd aanpassingssysteem</w:t>
-            </w:r>
-          </w:p>
-        </w:tc>
-        <w:tc>
-          <w:tcPr>
-            <w:tcW w:w="1802" w:type="dxa"/>
-          </w:tcPr>
-          <w:p>
-            <w:pPr>
+            <w:tcW w:w="708" w:type="dxa"/>
+          </w:tcPr>
+          <w:p>
+            <w:pPr>
+              <w:jc w:val="center"/>
+            </w:pPr>
+          </w:p>
+        </w:tc>
+        <w:tc>
+          <w:tcPr>
+            <w:tcW w:w="675" w:type="dxa"/>
+          </w:tcPr>
+          <w:p>
+            <w:pPr>
+              <w:jc w:val="center"/>
               <w:cnfStyle w:val="000000100000" w:firstRow="0" w:lastRow="0" w:firstColumn="0" w:lastColumn="0" w:oddVBand="0" w:evenVBand="0" w:oddHBand="1" w:evenHBand="0" w:firstRowFirstColumn="0" w:firstRowLastColumn="0" w:lastRowFirstColumn="0" w:lastRowLastColumn="0"/>
             </w:pPr>
-            <w:r>
-              <w:t>Functionaliteiten die niet tot de opdracht behoren</w:t>
-            </w:r>
           </w:p>
         </w:tc>
       </w:tr>
@@ -987,91 +977,417 @@
         <w:tc>
           <w:tcPr>
             <w:cnfStyle w:val="001000000000" w:firstRow="0" w:lastRow="0" w:firstColumn="1" w:lastColumn="0" w:oddVBand="0" w:evenVBand="0" w:oddHBand="0" w:evenHBand="0" w:firstRowFirstColumn="0" w:firstRowLastColumn="0" w:lastRowFirstColumn="0" w:lastRowLastColumn="0"/>
-            <w:tcW w:w="1167" w:type="dxa"/>
-          </w:tcPr>
-          <w:p>
-            <w:r>
-              <w:t>Workshop</w:t>
+            <w:tcW w:w="6487" w:type="dxa"/>
+          </w:tcPr>
+          <w:p>
+            <w:r>
+              <w:t>Resources worden dynamisch aangepast</w:t>
             </w:r>
           </w:p>
         </w:tc>
         <w:tc>
           <w:tcPr>
             <w:cnfStyle w:val="000010000000" w:firstRow="0" w:lastRow="0" w:firstColumn="0" w:lastColumn="0" w:oddVBand="1" w:evenVBand="0" w:oddHBand="0" w:evenHBand="0" w:firstRowFirstColumn="0" w:firstRowLastColumn="0" w:lastRowFirstColumn="0" w:lastRowLastColumn="0"/>
-            <w:tcW w:w="2202" w:type="dxa"/>
-          </w:tcPr>
-          <w:p>
-            <w:r>
-              <w:t xml:space="preserve">Functionaliteiten </w:t>
-            </w:r>
-            <w:r>
-              <w:t>beschrijven</w:t>
-            </w:r>
-          </w:p>
-        </w:tc>
-        <w:tc>
-          <w:tcPr>
-            <w:tcW w:w="1962" w:type="dxa"/>
-          </w:tcPr>
-          <w:p>
-            <w:pPr>
+            <w:tcW w:w="709" w:type="dxa"/>
+          </w:tcPr>
+          <w:p>
+            <w:pPr>
+              <w:jc w:val="center"/>
+            </w:pPr>
+            <w:r>
+              <w:t>X</w:t>
+            </w:r>
+          </w:p>
+        </w:tc>
+        <w:tc>
+          <w:tcPr>
+            <w:tcW w:w="709" w:type="dxa"/>
+          </w:tcPr>
+          <w:p>
+            <w:pPr>
+              <w:jc w:val="center"/>
               <w:cnfStyle w:val="000000000000" w:firstRow="0" w:lastRow="0" w:firstColumn="0" w:lastColumn="0" w:oddVBand="0" w:evenVBand="0" w:oddHBand="0" w:evenHBand="0" w:firstRowFirstColumn="0" w:firstRowLastColumn="0" w:lastRowFirstColumn="0" w:lastRowLastColumn="0"/>
             </w:pPr>
-            <w:r>
-              <w:t>Afbeeldingen van functionaliteiten</w:t>
-            </w:r>
           </w:p>
         </w:tc>
         <w:tc>
           <w:tcPr>
             <w:cnfStyle w:val="000010000000" w:firstRow="0" w:lastRow="0" w:firstColumn="0" w:lastColumn="0" w:oddVBand="1" w:evenVBand="0" w:oddHBand="0" w:evenHBand="0" w:firstRowFirstColumn="0" w:firstRowLastColumn="0" w:lastRowFirstColumn="0" w:lastRowLastColumn="0"/>
-            <w:tcW w:w="2155" w:type="dxa"/>
-          </w:tcPr>
-          <w:p>
-            <w:r>
-              <w:t>Strakke opmaak</w:t>
-            </w:r>
-          </w:p>
-        </w:tc>
-        <w:tc>
-          <w:tcPr>
-            <w:tcW w:w="1802" w:type="dxa"/>
-          </w:tcPr>
-          <w:p>
-            <w:pPr>
+            <w:tcW w:w="708" w:type="dxa"/>
+          </w:tcPr>
+          <w:p>
+            <w:pPr>
+              <w:jc w:val="center"/>
+            </w:pPr>
+          </w:p>
+        </w:tc>
+        <w:tc>
+          <w:tcPr>
+            <w:tcW w:w="675" w:type="dxa"/>
+          </w:tcPr>
+          <w:p>
+            <w:pPr>
+              <w:jc w:val="center"/>
               <w:cnfStyle w:val="000000000000" w:firstRow="0" w:lastRow="0" w:firstColumn="0" w:lastColumn="0" w:oddVBand="0" w:evenVBand="0" w:oddHBand="0" w:evenHBand="0" w:firstRowFirstColumn="0" w:firstRowLastColumn="0" w:lastRowFirstColumn="0" w:lastRowLastColumn="0"/>
             </w:pPr>
-            <w:r>
-              <w:t>Oneindig veel tekst</w:t>
-            </w:r>
-            <w:r>
-              <w:t xml:space="preserve"> , geen afbeeldingen</w:t>
+          </w:p>
+        </w:tc>
+      </w:tr>
+      <w:tr>
+        <w:trPr>
+          <w:cnfStyle w:val="000000100000" w:firstRow="0" w:lastRow="0" w:firstColumn="0" w:lastColumn="0" w:oddVBand="0" w:evenVBand="0" w:oddHBand="1" w:evenHBand="0" w:firstRowFirstColumn="0" w:firstRowLastColumn="0" w:lastRowFirstColumn="0" w:lastRowLastColumn="0"/>
+        </w:trPr>
+        <w:tc>
+          <w:tcPr>
+            <w:cnfStyle w:val="001000000000" w:firstRow="0" w:lastRow="0" w:firstColumn="1" w:lastColumn="0" w:oddVBand="0" w:evenVBand="0" w:oddHBand="0" w:evenHBand="0" w:firstRowFirstColumn="0" w:firstRowLastColumn="0" w:lastRowFirstColumn="0" w:lastRowLastColumn="0"/>
+            <w:tcW w:w="6487" w:type="dxa"/>
+          </w:tcPr>
+          <w:p>
+            <w:r>
+              <w:t>Configuratie instelling</w:t>
+            </w:r>
+          </w:p>
+        </w:tc>
+        <w:tc>
+          <w:tcPr>
+            <w:cnfStyle w:val="000010000000" w:firstRow="0" w:lastRow="0" w:firstColumn="0" w:lastColumn="0" w:oddVBand="1" w:evenVBand="0" w:oddHBand="0" w:evenHBand="0" w:firstRowFirstColumn="0" w:firstRowLastColumn="0" w:lastRowFirstColumn="0" w:lastRowLastColumn="0"/>
+            <w:tcW w:w="709" w:type="dxa"/>
+          </w:tcPr>
+          <w:p>
+            <w:pPr>
+              <w:jc w:val="center"/>
+            </w:pPr>
+            <w:r>
+              <w:t>X</w:t>
+            </w:r>
+          </w:p>
+        </w:tc>
+        <w:tc>
+          <w:tcPr>
+            <w:tcW w:w="709" w:type="dxa"/>
+          </w:tcPr>
+          <w:p>
+            <w:pPr>
+              <w:jc w:val="center"/>
+              <w:cnfStyle w:val="000000100000" w:firstRow="0" w:lastRow="0" w:firstColumn="0" w:lastColumn="0" w:oddVBand="0" w:evenVBand="0" w:oddHBand="1" w:evenHBand="0" w:firstRowFirstColumn="0" w:firstRowLastColumn="0" w:lastRowFirstColumn="0" w:lastRowLastColumn="0"/>
+            </w:pPr>
+          </w:p>
+        </w:tc>
+        <w:tc>
+          <w:tcPr>
+            <w:cnfStyle w:val="000010000000" w:firstRow="0" w:lastRow="0" w:firstColumn="0" w:lastColumn="0" w:oddVBand="1" w:evenVBand="0" w:oddHBand="0" w:evenHBand="0" w:firstRowFirstColumn="0" w:firstRowLastColumn="0" w:lastRowFirstColumn="0" w:lastRowLastColumn="0"/>
+            <w:tcW w:w="708" w:type="dxa"/>
+          </w:tcPr>
+          <w:p>
+            <w:pPr>
+              <w:jc w:val="center"/>
+            </w:pPr>
+          </w:p>
+        </w:tc>
+        <w:tc>
+          <w:tcPr>
+            <w:tcW w:w="675" w:type="dxa"/>
+          </w:tcPr>
+          <w:p>
+            <w:pPr>
+              <w:jc w:val="center"/>
+              <w:cnfStyle w:val="000000100000" w:firstRow="0" w:lastRow="0" w:firstColumn="0" w:lastColumn="0" w:oddVBand="0" w:evenVBand="0" w:oddHBand="1" w:evenHBand="0" w:firstRowFirstColumn="0" w:firstRowLastColumn="0" w:lastRowFirstColumn="0" w:lastRowLastColumn="0"/>
+            </w:pPr>
+          </w:p>
+        </w:tc>
+      </w:tr>
+      <w:tr>
+        <w:tc>
+          <w:tcPr>
+            <w:cnfStyle w:val="001000000000" w:firstRow="0" w:lastRow="0" w:firstColumn="1" w:lastColumn="0" w:oddVBand="0" w:evenVBand="0" w:oddHBand="0" w:evenHBand="0" w:firstRowFirstColumn="0" w:firstRowLastColumn="0" w:lastRowFirstColumn="0" w:lastRowLastColumn="0"/>
+            <w:tcW w:w="6487" w:type="dxa"/>
+          </w:tcPr>
+          <w:p>
+            <w:pPr>
+              <w:pStyle w:val="Lijstalinea"/>
+              <w:numPr>
+                <w:ilvl w:val="2"/>
+                <w:numId w:val="3"/>
+              </w:numPr>
+            </w:pPr>
+            <w:r>
+              <w:t>Opmaak</w:t>
+            </w:r>
+          </w:p>
+        </w:tc>
+        <w:tc>
+          <w:tcPr>
+            <w:cnfStyle w:val="000010000000" w:firstRow="0" w:lastRow="0" w:firstColumn="0" w:lastColumn="0" w:oddVBand="1" w:evenVBand="0" w:oddHBand="0" w:evenHBand="0" w:firstRowFirstColumn="0" w:firstRowLastColumn="0" w:lastRowFirstColumn="0" w:lastRowLastColumn="0"/>
+            <w:tcW w:w="709" w:type="dxa"/>
+          </w:tcPr>
+          <w:p>
+            <w:pPr>
+              <w:jc w:val="center"/>
+            </w:pPr>
+          </w:p>
+        </w:tc>
+        <w:tc>
+          <w:tcPr>
+            <w:tcW w:w="709" w:type="dxa"/>
+          </w:tcPr>
+          <w:p>
+            <w:pPr>
+              <w:jc w:val="center"/>
+              <w:cnfStyle w:val="000000000000" w:firstRow="0" w:lastRow="0" w:firstColumn="0" w:lastColumn="0" w:oddVBand="0" w:evenVBand="0" w:oddHBand="0" w:evenHBand="0" w:firstRowFirstColumn="0" w:firstRowLastColumn="0" w:lastRowFirstColumn="0" w:lastRowLastColumn="0"/>
+            </w:pPr>
+          </w:p>
+        </w:tc>
+        <w:tc>
+          <w:tcPr>
+            <w:cnfStyle w:val="000010000000" w:firstRow="0" w:lastRow="0" w:firstColumn="0" w:lastColumn="0" w:oddVBand="1" w:evenVBand="0" w:oddHBand="0" w:evenHBand="0" w:firstRowFirstColumn="0" w:firstRowLastColumn="0" w:lastRowFirstColumn="0" w:lastRowLastColumn="0"/>
+            <w:tcW w:w="708" w:type="dxa"/>
+          </w:tcPr>
+          <w:p>
+            <w:pPr>
+              <w:jc w:val="center"/>
+            </w:pPr>
+            <w:r>
+              <w:t>X</w:t>
+            </w:r>
+          </w:p>
+        </w:tc>
+        <w:tc>
+          <w:tcPr>
+            <w:tcW w:w="675" w:type="dxa"/>
+          </w:tcPr>
+          <w:p>
+            <w:pPr>
+              <w:jc w:val="center"/>
+              <w:cnfStyle w:val="000000000000" w:firstRow="0" w:lastRow="0" w:firstColumn="0" w:lastColumn="0" w:oddVBand="0" w:evenVBand="0" w:oddHBand="0" w:evenHBand="0" w:firstRowFirstColumn="0" w:firstRowLastColumn="0" w:lastRowFirstColumn="0" w:lastRowLastColumn="0"/>
+            </w:pPr>
+          </w:p>
+        </w:tc>
+      </w:tr>
+      <w:tr>
+        <w:trPr>
+          <w:cnfStyle w:val="000000100000" w:firstRow="0" w:lastRow="0" w:firstColumn="0" w:lastColumn="0" w:oddVBand="0" w:evenVBand="0" w:oddHBand="1" w:evenHBand="0" w:firstRowFirstColumn="0" w:firstRowLastColumn="0" w:lastRowFirstColumn="0" w:lastRowLastColumn="0"/>
+        </w:trPr>
+        <w:tc>
+          <w:tcPr>
+            <w:cnfStyle w:val="001000000000" w:firstRow="0" w:lastRow="0" w:firstColumn="1" w:lastColumn="0" w:oddVBand="0" w:evenVBand="0" w:oddHBand="0" w:evenHBand="0" w:firstRowFirstColumn="0" w:firstRowLastColumn="0" w:lastRowFirstColumn="0" w:lastRowLastColumn="0"/>
+            <w:tcW w:w="6487" w:type="dxa"/>
+          </w:tcPr>
+          <w:p>
+            <w:pPr>
+              <w:pStyle w:val="Lijstalinea"/>
+              <w:numPr>
+                <w:ilvl w:val="2"/>
+                <w:numId w:val="3"/>
+              </w:numPr>
+            </w:pPr>
+            <w:r>
+              <w:t>Aanpassen via slider</w:t>
+            </w:r>
+          </w:p>
+        </w:tc>
+        <w:tc>
+          <w:tcPr>
+            <w:cnfStyle w:val="000010000000" w:firstRow="0" w:lastRow="0" w:firstColumn="0" w:lastColumn="0" w:oddVBand="1" w:evenVBand="0" w:oddHBand="0" w:evenHBand="0" w:firstRowFirstColumn="0" w:firstRowLastColumn="0" w:lastRowFirstColumn="0" w:lastRowLastColumn="0"/>
+            <w:tcW w:w="709" w:type="dxa"/>
+          </w:tcPr>
+          <w:p>
+            <w:pPr>
+              <w:jc w:val="center"/>
+            </w:pPr>
+          </w:p>
+        </w:tc>
+        <w:tc>
+          <w:tcPr>
+            <w:tcW w:w="709" w:type="dxa"/>
+          </w:tcPr>
+          <w:p>
+            <w:pPr>
+              <w:jc w:val="center"/>
+              <w:cnfStyle w:val="000000100000" w:firstRow="0" w:lastRow="0" w:firstColumn="0" w:lastColumn="0" w:oddVBand="0" w:evenVBand="0" w:oddHBand="1" w:evenHBand="0" w:firstRowFirstColumn="0" w:firstRowLastColumn="0" w:lastRowFirstColumn="0" w:lastRowLastColumn="0"/>
+            </w:pPr>
+            <w:r>
+              <w:t>X</w:t>
+            </w:r>
+          </w:p>
+        </w:tc>
+        <w:tc>
+          <w:tcPr>
+            <w:cnfStyle w:val="000010000000" w:firstRow="0" w:lastRow="0" w:firstColumn="0" w:lastColumn="0" w:oddVBand="1" w:evenVBand="0" w:oddHBand="0" w:evenHBand="0" w:firstRowFirstColumn="0" w:firstRowLastColumn="0" w:lastRowFirstColumn="0" w:lastRowLastColumn="0"/>
+            <w:tcW w:w="708" w:type="dxa"/>
+          </w:tcPr>
+          <w:p>
+            <w:pPr>
+              <w:jc w:val="center"/>
+            </w:pPr>
+          </w:p>
+        </w:tc>
+        <w:tc>
+          <w:tcPr>
+            <w:tcW w:w="675" w:type="dxa"/>
+          </w:tcPr>
+          <w:p>
+            <w:pPr>
+              <w:jc w:val="center"/>
+              <w:cnfStyle w:val="000000100000" w:firstRow="0" w:lastRow="0" w:firstColumn="0" w:lastColumn="0" w:oddVBand="0" w:evenVBand="0" w:oddHBand="1" w:evenHBand="0" w:firstRowFirstColumn="0" w:firstRowLastColumn="0" w:lastRowFirstColumn="0" w:lastRowLastColumn="0"/>
+            </w:pPr>
+          </w:p>
+        </w:tc>
+      </w:tr>
+      <w:tr>
+        <w:tc>
+          <w:tcPr>
+            <w:cnfStyle w:val="001000000000" w:firstRow="0" w:lastRow="0" w:firstColumn="1" w:lastColumn="0" w:oddVBand="0" w:evenVBand="0" w:oddHBand="0" w:evenHBand="0" w:firstRowFirstColumn="0" w:firstRowLastColumn="0" w:lastRowFirstColumn="0" w:lastRowLastColumn="0"/>
+            <w:tcW w:w="6487" w:type="dxa"/>
+          </w:tcPr>
+          <w:p>
+            <w:r>
+              <w:t>Data-binding voor blogsysteem</w:t>
+            </w:r>
+          </w:p>
+        </w:tc>
+        <w:tc>
+          <w:tcPr>
+            <w:cnfStyle w:val="000010000000" w:firstRow="0" w:lastRow="0" w:firstColumn="0" w:lastColumn="0" w:oddVBand="1" w:evenVBand="0" w:oddHBand="0" w:evenHBand="0" w:firstRowFirstColumn="0" w:firstRowLastColumn="0" w:lastRowFirstColumn="0" w:lastRowLastColumn="0"/>
+            <w:tcW w:w="709" w:type="dxa"/>
+          </w:tcPr>
+          <w:p>
+            <w:pPr>
+              <w:jc w:val="center"/>
+            </w:pPr>
+          </w:p>
+        </w:tc>
+        <w:tc>
+          <w:tcPr>
+            <w:tcW w:w="709" w:type="dxa"/>
+          </w:tcPr>
+          <w:p>
+            <w:pPr>
+              <w:jc w:val="center"/>
+              <w:cnfStyle w:val="000000000000" w:firstRow="0" w:lastRow="0" w:firstColumn="0" w:lastColumn="0" w:oddVBand="0" w:evenVBand="0" w:oddHBand="0" w:evenHBand="0" w:firstRowFirstColumn="0" w:firstRowLastColumn="0" w:lastRowFirstColumn="0" w:lastRowLastColumn="0"/>
+            </w:pPr>
+            <w:r>
+              <w:t>X</w:t>
+            </w:r>
+          </w:p>
+        </w:tc>
+        <w:tc>
+          <w:tcPr>
+            <w:cnfStyle w:val="000010000000" w:firstRow="0" w:lastRow="0" w:firstColumn="0" w:lastColumn="0" w:oddVBand="1" w:evenVBand="0" w:oddHBand="0" w:evenHBand="0" w:firstRowFirstColumn="0" w:firstRowLastColumn="0" w:lastRowFirstColumn="0" w:lastRowLastColumn="0"/>
+            <w:tcW w:w="708" w:type="dxa"/>
+          </w:tcPr>
+          <w:p>
+            <w:pPr>
+              <w:jc w:val="center"/>
+            </w:pPr>
+          </w:p>
+        </w:tc>
+        <w:tc>
+          <w:tcPr>
+            <w:tcW w:w="675" w:type="dxa"/>
+          </w:tcPr>
+          <w:p>
+            <w:pPr>
+              <w:jc w:val="center"/>
+              <w:cnfStyle w:val="000000000000" w:firstRow="0" w:lastRow="0" w:firstColumn="0" w:lastColumn="0" w:oddVBand="0" w:evenVBand="0" w:oddHBand="0" w:evenHBand="0" w:firstRowFirstColumn="0" w:firstRowLastColumn="0" w:lastRowFirstColumn="0" w:lastRowLastColumn="0"/>
+            </w:pPr>
+          </w:p>
+        </w:tc>
+      </w:tr>
+      <w:tr>
+        <w:trPr>
+          <w:cnfStyle w:val="000000100000" w:firstRow="0" w:lastRow="0" w:firstColumn="0" w:lastColumn="0" w:oddVBand="0" w:evenVBand="0" w:oddHBand="1" w:evenHBand="0" w:firstRowFirstColumn="0" w:firstRowLastColumn="0" w:lastRowFirstColumn="0" w:lastRowLastColumn="0"/>
+        </w:trPr>
+        <w:tc>
+          <w:tcPr>
+            <w:cnfStyle w:val="001000000000" w:firstRow="0" w:lastRow="0" w:firstColumn="1" w:lastColumn="0" w:oddVBand="0" w:evenVBand="0" w:oddHBand="0" w:evenHBand="0" w:firstRowFirstColumn="0" w:firstRowLastColumn="0" w:lastRowFirstColumn="0" w:lastRowLastColumn="0"/>
+            <w:tcW w:w="6487" w:type="dxa"/>
+          </w:tcPr>
+          <w:p>
+            <w:r>
+              <w:t>Procedureel</w:t>
+            </w:r>
+          </w:p>
+        </w:tc>
+        <w:tc>
+          <w:tcPr>
+            <w:cnfStyle w:val="000010000000" w:firstRow="0" w:lastRow="0" w:firstColumn="0" w:lastColumn="0" w:oddVBand="1" w:evenVBand="0" w:oddHBand="0" w:evenHBand="0" w:firstRowFirstColumn="0" w:firstRowLastColumn="0" w:lastRowFirstColumn="0" w:lastRowLastColumn="0"/>
+            <w:tcW w:w="709" w:type="dxa"/>
+          </w:tcPr>
+          <w:p>
+            <w:pPr>
+              <w:jc w:val="center"/>
+            </w:pPr>
+          </w:p>
+        </w:tc>
+        <w:tc>
+          <w:tcPr>
+            <w:tcW w:w="709" w:type="dxa"/>
+          </w:tcPr>
+          <w:p>
+            <w:pPr>
+              <w:jc w:val="center"/>
+              <w:cnfStyle w:val="000000100000" w:firstRow="0" w:lastRow="0" w:firstColumn="0" w:lastColumn="0" w:oddVBand="0" w:evenVBand="0" w:oddHBand="1" w:evenHBand="0" w:firstRowFirstColumn="0" w:firstRowLastColumn="0" w:lastRowFirstColumn="0" w:lastRowLastColumn="0"/>
+            </w:pPr>
+          </w:p>
+        </w:tc>
+        <w:tc>
+          <w:tcPr>
+            <w:cnfStyle w:val="000010000000" w:firstRow="0" w:lastRow="0" w:firstColumn="0" w:lastColumn="0" w:oddVBand="1" w:evenVBand="0" w:oddHBand="0" w:evenHBand="0" w:firstRowFirstColumn="0" w:firstRowLastColumn="0" w:lastRowFirstColumn="0" w:lastRowLastColumn="0"/>
+            <w:tcW w:w="708" w:type="dxa"/>
+          </w:tcPr>
+          <w:p>
+            <w:pPr>
+              <w:jc w:val="center"/>
+            </w:pPr>
+          </w:p>
+        </w:tc>
+        <w:tc>
+          <w:tcPr>
+            <w:tcW w:w="675" w:type="dxa"/>
+          </w:tcPr>
+          <w:p>
+            <w:pPr>
+              <w:jc w:val="center"/>
+              <w:cnfStyle w:val="000000100000" w:firstRow="0" w:lastRow="0" w:firstColumn="0" w:lastColumn="0" w:oddVBand="0" w:evenVBand="0" w:oddHBand="1" w:evenHBand="0" w:firstRowFirstColumn="0" w:firstRowLastColumn="0" w:lastRowFirstColumn="0" w:lastRowLastColumn="0"/>
+            </w:pPr>
+            <w:r>
+              <w:t>X</w:t>
             </w:r>
           </w:p>
         </w:tc>
       </w:tr>
     </w:tbl>
+    <w:p/>
     <w:p>
       <w:pPr>
         <w:pStyle w:val="Kop3"/>
       </w:pPr>
       <w:r>
-        <w:t>Technisch</w:t>
+        <w:t>Workshop</w:t>
+      </w:r>
+      <w:bookmarkStart w:id="0" w:name="_GoBack"/>
+      <w:bookmarkEnd w:id="0"/>
+    </w:p>
+    <w:p>
+      <w:pPr>
+        <w:pStyle w:val="Kop4"/>
+      </w:pPr>
+      <w:r>
+        <w:t>Resources</w:t>
       </w:r>
     </w:p>
     <w:tbl>
       <w:tblPr>
         <w:tblStyle w:val="Lichtelijst-accent1"/>
         <w:tblW w:w="0" w:type="auto"/>
-        <w:tblLayout w:type="fixed"/>
         <w:tblLook w:val="00A0" w:firstRow="1" w:lastRow="0" w:firstColumn="1" w:lastColumn="0" w:noHBand="0" w:noVBand="0"/>
       </w:tblPr>
       <w:tblGrid>
-        <w:gridCol w:w="1160"/>
-        <w:gridCol w:w="2209"/>
-        <w:gridCol w:w="1984"/>
-        <w:gridCol w:w="2126"/>
-        <w:gridCol w:w="1809"/>
+        <w:gridCol w:w="6487"/>
+        <w:gridCol w:w="709"/>
+        <w:gridCol w:w="709"/>
+        <w:gridCol w:w="708"/>
+        <w:gridCol w:w="675"/>
       </w:tblGrid>
       <w:tr>
         <w:trPr>
@@ -1080,70 +1396,67 @@
         <w:tc>
           <w:tcPr>
             <w:cnfStyle w:val="001000000000" w:firstRow="0" w:lastRow="0" w:firstColumn="1" w:lastColumn="0" w:oddVBand="0" w:evenVBand="0" w:oddHBand="0" w:evenHBand="0" w:firstRowFirstColumn="0" w:firstRowLastColumn="0" w:lastRowFirstColumn="0" w:lastRowLastColumn="0"/>
-            <w:tcW w:w="1160" w:type="dxa"/>
-          </w:tcPr>
-          <w:p/>
+            <w:tcW w:w="6487" w:type="dxa"/>
+          </w:tcPr>
+          <w:p>
+            <w:r>
+              <w:t>Eis:</w:t>
+            </w:r>
+          </w:p>
         </w:tc>
         <w:tc>
           <w:tcPr>
             <w:cnfStyle w:val="000010000000" w:firstRow="0" w:lastRow="0" w:firstColumn="0" w:lastColumn="0" w:oddVBand="1" w:evenVBand="0" w:oddHBand="0" w:evenHBand="0" w:firstRowFirstColumn="0" w:firstRowLastColumn="0" w:lastRowFirstColumn="0" w:lastRowLastColumn="0"/>
-            <w:tcW w:w="2209" w:type="dxa"/>
-          </w:tcPr>
-          <w:p>
-            <w:r>
-              <w:t>Must have</w:t>
-            </w:r>
-          </w:p>
-        </w:tc>
-        <w:tc>
-          <w:tcPr>
-            <w:tcW w:w="1984" w:type="dxa"/>
-          </w:tcPr>
-          <w:p>
-            <w:pPr>
+            <w:tcW w:w="709" w:type="dxa"/>
+          </w:tcPr>
+          <w:p>
+            <w:pPr>
+              <w:jc w:val="center"/>
+            </w:pPr>
+            <w:r>
+              <w:t>M</w:t>
+            </w:r>
+          </w:p>
+        </w:tc>
+        <w:tc>
+          <w:tcPr>
+            <w:tcW w:w="709" w:type="dxa"/>
+          </w:tcPr>
+          <w:p>
+            <w:pPr>
+              <w:jc w:val="center"/>
               <w:cnfStyle w:val="100000000000" w:firstRow="1" w:lastRow="0" w:firstColumn="0" w:lastColumn="0" w:oddVBand="0" w:evenVBand="0" w:oddHBand="0" w:evenHBand="0" w:firstRowFirstColumn="0" w:firstRowLastColumn="0" w:lastRowFirstColumn="0" w:lastRowLastColumn="0"/>
             </w:pPr>
-            <w:proofErr w:type="spellStart"/>
-            <w:r>
-              <w:t>Should</w:t>
-            </w:r>
-            <w:proofErr w:type="spellEnd"/>
-            <w:r>
-              <w:t xml:space="preserve"> have</w:t>
+            <w:r>
+              <w:t>S</w:t>
             </w:r>
           </w:p>
         </w:tc>
         <w:tc>
           <w:tcPr>
             <w:cnfStyle w:val="000010000000" w:firstRow="0" w:lastRow="0" w:firstColumn="0" w:lastColumn="0" w:oddVBand="1" w:evenVBand="0" w:oddHBand="0" w:evenHBand="0" w:firstRowFirstColumn="0" w:firstRowLastColumn="0" w:lastRowFirstColumn="0" w:lastRowLastColumn="0"/>
-            <w:tcW w:w="2126" w:type="dxa"/>
-          </w:tcPr>
-          <w:p>
-            <w:proofErr w:type="spellStart"/>
-            <w:r>
-              <w:t>Could</w:t>
-            </w:r>
-            <w:proofErr w:type="spellEnd"/>
-            <w:r>
-              <w:t xml:space="preserve"> have</w:t>
-            </w:r>
-          </w:p>
-        </w:tc>
-        <w:tc>
-          <w:tcPr>
-            <w:tcW w:w="1809" w:type="dxa"/>
-          </w:tcPr>
-          <w:p>
-            <w:pPr>
+            <w:tcW w:w="708" w:type="dxa"/>
+          </w:tcPr>
+          <w:p>
+            <w:pPr>
+              <w:jc w:val="center"/>
+            </w:pPr>
+            <w:r>
+              <w:t>C</w:t>
+            </w:r>
+          </w:p>
+        </w:tc>
+        <w:tc>
+          <w:tcPr>
+            <w:tcW w:w="675" w:type="dxa"/>
+          </w:tcPr>
+          <w:p>
+            <w:pPr>
+              <w:jc w:val="center"/>
               <w:cnfStyle w:val="100000000000" w:firstRow="1" w:lastRow="0" w:firstColumn="0" w:lastColumn="0" w:oddVBand="0" w:evenVBand="0" w:oddHBand="0" w:evenHBand="0" w:firstRowFirstColumn="0" w:firstRowLastColumn="0" w:lastRowFirstColumn="0" w:lastRowLastColumn="0"/>
             </w:pPr>
-            <w:proofErr w:type="spellStart"/>
-            <w:r>
-              <w:t>Won’t</w:t>
-            </w:r>
-            <w:proofErr w:type="spellEnd"/>
-            <w:r>
-              <w:t xml:space="preserve"> have</w:t>
+            <w:r>
+              <w:t>W</w:t>
             </w:r>
           </w:p>
         </w:tc>
@@ -1155,70 +1468,59 @@
         <w:tc>
           <w:tcPr>
             <w:cnfStyle w:val="001000000000" w:firstRow="0" w:lastRow="0" w:firstColumn="1" w:lastColumn="0" w:oddVBand="0" w:evenVBand="0" w:oddHBand="0" w:evenHBand="0" w:firstRowFirstColumn="0" w:firstRowLastColumn="0" w:lastRowFirstColumn="0" w:lastRowLastColumn="0"/>
-            <w:tcW w:w="1160" w:type="dxa"/>
-          </w:tcPr>
-          <w:p>
-            <w:r>
-              <w:t>App</w:t>
+            <w:tcW w:w="6487" w:type="dxa"/>
+          </w:tcPr>
+          <w:p>
+            <w:r>
+              <w:t>Uitleg initialisatie resource</w:t>
             </w:r>
           </w:p>
         </w:tc>
         <w:tc>
           <w:tcPr>
             <w:cnfStyle w:val="000010000000" w:firstRow="0" w:lastRow="0" w:firstColumn="0" w:lastColumn="0" w:oddVBand="1" w:evenVBand="0" w:oddHBand="0" w:evenHBand="0" w:firstRowFirstColumn="0" w:firstRowLastColumn="0" w:lastRowFirstColumn="0" w:lastRowLastColumn="0"/>
-            <w:tcW w:w="2209" w:type="dxa"/>
-          </w:tcPr>
-          <w:p>
-            <w:r>
-              <w:t xml:space="preserve">Werkt met </w:t>
-            </w:r>
-            <w:proofErr w:type="spellStart"/>
-            <w:r>
-              <w:t>Xamarin</w:t>
-            </w:r>
-            <w:proofErr w:type="spellEnd"/>
-          </w:p>
-        </w:tc>
-        <w:tc>
-          <w:tcPr>
-            <w:tcW w:w="1984" w:type="dxa"/>
-          </w:tcPr>
-          <w:p>
-            <w:pPr>
+            <w:tcW w:w="709" w:type="dxa"/>
+          </w:tcPr>
+          <w:p>
+            <w:pPr>
+              <w:jc w:val="center"/>
+            </w:pPr>
+            <w:r>
+              <w:t>X</w:t>
+            </w:r>
+          </w:p>
+        </w:tc>
+        <w:tc>
+          <w:tcPr>
+            <w:tcW w:w="709" w:type="dxa"/>
+          </w:tcPr>
+          <w:p>
+            <w:pPr>
+              <w:jc w:val="center"/>
               <w:cnfStyle w:val="000000100000" w:firstRow="0" w:lastRow="0" w:firstColumn="0" w:lastColumn="0" w:oddVBand="0" w:evenVBand="0" w:oddHBand="1" w:evenHBand="0" w:firstRowFirstColumn="0" w:firstRowLastColumn="0" w:lastRowFirstColumn="0" w:lastRowLastColumn="0"/>
             </w:pPr>
-            <w:r>
-              <w:t>Data-binding</w:t>
-            </w:r>
           </w:p>
         </w:tc>
         <w:tc>
           <w:tcPr>
             <w:cnfStyle w:val="000010000000" w:firstRow="0" w:lastRow="0" w:firstColumn="0" w:lastColumn="0" w:oddVBand="1" w:evenVBand="0" w:oddHBand="0" w:evenHBand="0" w:firstRowFirstColumn="0" w:firstRowLastColumn="0" w:lastRowFirstColumn="0" w:lastRowLastColumn="0"/>
-            <w:tcW w:w="2126" w:type="dxa"/>
-          </w:tcPr>
-          <w:p>
-            <w:r>
-              <w:t xml:space="preserve">Test </w:t>
-            </w:r>
-            <w:proofErr w:type="spellStart"/>
-            <w:r>
-              <w:t>scenarios</w:t>
-            </w:r>
-            <w:proofErr w:type="spellEnd"/>
-          </w:p>
-        </w:tc>
-        <w:tc>
-          <w:tcPr>
-            <w:tcW w:w="1809" w:type="dxa"/>
-          </w:tcPr>
-          <w:p>
-            <w:pPr>
+            <w:tcW w:w="708" w:type="dxa"/>
+          </w:tcPr>
+          <w:p>
+            <w:pPr>
+              <w:jc w:val="center"/>
+            </w:pPr>
+          </w:p>
+        </w:tc>
+        <w:tc>
+          <w:tcPr>
+            <w:tcW w:w="675" w:type="dxa"/>
+          </w:tcPr>
+          <w:p>
+            <w:pPr>
+              <w:jc w:val="center"/>
               <w:cnfStyle w:val="000000100000" w:firstRow="0" w:lastRow="0" w:firstColumn="0" w:lastColumn="0" w:oddVBand="0" w:evenVBand="0" w:oddHBand="1" w:evenHBand="0" w:firstRowFirstColumn="0" w:firstRowLastColumn="0" w:lastRowFirstColumn="0" w:lastRowLastColumn="0"/>
             </w:pPr>
-            <w:r>
-              <w:t>Geavanceerde configuratiesysteem</w:t>
-            </w:r>
           </w:p>
         </w:tc>
       </w:tr>
@@ -1226,18 +1528,193 @@
         <w:tc>
           <w:tcPr>
             <w:cnfStyle w:val="001000000000" w:firstRow="0" w:lastRow="0" w:firstColumn="1" w:lastColumn="0" w:oddVBand="0" w:evenVBand="0" w:oddHBand="0" w:evenHBand="0" w:firstRowFirstColumn="0" w:firstRowLastColumn="0" w:lastRowFirstColumn="0" w:lastRowLastColumn="0"/>
-            <w:tcW w:w="1160" w:type="dxa"/>
-          </w:tcPr>
-          <w:p>
-            <w:r>
-              <w:t>Workshop</w:t>
+            <w:tcW w:w="6487" w:type="dxa"/>
+          </w:tcPr>
+          <w:p>
+            <w:r>
+              <w:t>Resource aanpassing op applicatie</w:t>
             </w:r>
           </w:p>
         </w:tc>
         <w:tc>
           <w:tcPr>
             <w:cnfStyle w:val="000010000000" w:firstRow="0" w:lastRow="0" w:firstColumn="0" w:lastColumn="0" w:oddVBand="1" w:evenVBand="0" w:oddHBand="0" w:evenHBand="0" w:firstRowFirstColumn="0" w:firstRowLastColumn="0" w:lastRowFirstColumn="0" w:lastRowLastColumn="0"/>
-            <w:tcW w:w="2209" w:type="dxa"/>
+            <w:tcW w:w="709" w:type="dxa"/>
+          </w:tcPr>
+          <w:p>
+            <w:pPr>
+              <w:jc w:val="center"/>
+            </w:pPr>
+          </w:p>
+        </w:tc>
+        <w:tc>
+          <w:tcPr>
+            <w:tcW w:w="709" w:type="dxa"/>
+          </w:tcPr>
+          <w:p>
+            <w:pPr>
+              <w:jc w:val="center"/>
+              <w:cnfStyle w:val="000000000000" w:firstRow="0" w:lastRow="0" w:firstColumn="0" w:lastColumn="0" w:oddVBand="0" w:evenVBand="0" w:oddHBand="0" w:evenHBand="0" w:firstRowFirstColumn="0" w:firstRowLastColumn="0" w:lastRowFirstColumn="0" w:lastRowLastColumn="0"/>
+            </w:pPr>
+            <w:r>
+              <w:t>X</w:t>
+            </w:r>
+          </w:p>
+        </w:tc>
+        <w:tc>
+          <w:tcPr>
+            <w:cnfStyle w:val="000010000000" w:firstRow="0" w:lastRow="0" w:firstColumn="0" w:lastColumn="0" w:oddVBand="1" w:evenVBand="0" w:oddHBand="0" w:evenHBand="0" w:firstRowFirstColumn="0" w:firstRowLastColumn="0" w:lastRowFirstColumn="0" w:lastRowLastColumn="0"/>
+            <w:tcW w:w="708" w:type="dxa"/>
+          </w:tcPr>
+          <w:p>
+            <w:pPr>
+              <w:jc w:val="center"/>
+            </w:pPr>
+          </w:p>
+        </w:tc>
+        <w:tc>
+          <w:tcPr>
+            <w:tcW w:w="675" w:type="dxa"/>
+          </w:tcPr>
+          <w:p>
+            <w:pPr>
+              <w:jc w:val="center"/>
+              <w:cnfStyle w:val="000000000000" w:firstRow="0" w:lastRow="0" w:firstColumn="0" w:lastColumn="0" w:oddVBand="0" w:evenVBand="0" w:oddHBand="0" w:evenHBand="0" w:firstRowFirstColumn="0" w:firstRowLastColumn="0" w:lastRowFirstColumn="0" w:lastRowLastColumn="0"/>
+            </w:pPr>
+          </w:p>
+        </w:tc>
+      </w:tr>
+      <w:tr>
+        <w:trPr>
+          <w:cnfStyle w:val="000000100000" w:firstRow="0" w:lastRow="0" w:firstColumn="0" w:lastColumn="0" w:oddVBand="0" w:evenVBand="0" w:oddHBand="1" w:evenHBand="0" w:firstRowFirstColumn="0" w:firstRowLastColumn="0" w:lastRowFirstColumn="0" w:lastRowLastColumn="0"/>
+        </w:trPr>
+        <w:tc>
+          <w:tcPr>
+            <w:cnfStyle w:val="001000000000" w:firstRow="0" w:lastRow="0" w:firstColumn="1" w:lastColumn="0" w:oddVBand="0" w:evenVBand="0" w:oddHBand="0" w:evenHBand="0" w:firstRowFirstColumn="0" w:firstRowLastColumn="0" w:lastRowFirstColumn="0" w:lastRowLastColumn="0"/>
+            <w:tcW w:w="6487" w:type="dxa"/>
+          </w:tcPr>
+          <w:p>
+            <w:r>
+              <w:t>Duidelijke screenshots</w:t>
+            </w:r>
+          </w:p>
+        </w:tc>
+        <w:tc>
+          <w:tcPr>
+            <w:cnfStyle w:val="000010000000" w:firstRow="0" w:lastRow="0" w:firstColumn="0" w:lastColumn="0" w:oddVBand="1" w:evenVBand="0" w:oddHBand="0" w:evenHBand="0" w:firstRowFirstColumn="0" w:firstRowLastColumn="0" w:lastRowFirstColumn="0" w:lastRowLastColumn="0"/>
+            <w:tcW w:w="709" w:type="dxa"/>
+          </w:tcPr>
+          <w:p>
+            <w:pPr>
+              <w:jc w:val="center"/>
+            </w:pPr>
+          </w:p>
+        </w:tc>
+        <w:tc>
+          <w:tcPr>
+            <w:tcW w:w="709" w:type="dxa"/>
+          </w:tcPr>
+          <w:p>
+            <w:pPr>
+              <w:jc w:val="center"/>
+              <w:cnfStyle w:val="000000100000" w:firstRow="0" w:lastRow="0" w:firstColumn="0" w:lastColumn="0" w:oddVBand="0" w:evenVBand="0" w:oddHBand="1" w:evenHBand="0" w:firstRowFirstColumn="0" w:firstRowLastColumn="0" w:lastRowFirstColumn="0" w:lastRowLastColumn="0"/>
+            </w:pPr>
+          </w:p>
+        </w:tc>
+        <w:tc>
+          <w:tcPr>
+            <w:cnfStyle w:val="000010000000" w:firstRow="0" w:lastRow="0" w:firstColumn="0" w:lastColumn="0" w:oddVBand="1" w:evenVBand="0" w:oddHBand="0" w:evenHBand="0" w:firstRowFirstColumn="0" w:firstRowLastColumn="0" w:lastRowFirstColumn="0" w:lastRowLastColumn="0"/>
+            <w:tcW w:w="708" w:type="dxa"/>
+          </w:tcPr>
+          <w:p>
+            <w:pPr>
+              <w:jc w:val="center"/>
+            </w:pPr>
+            <w:r>
+              <w:t>X</w:t>
+            </w:r>
+          </w:p>
+        </w:tc>
+        <w:tc>
+          <w:tcPr>
+            <w:tcW w:w="675" w:type="dxa"/>
+          </w:tcPr>
+          <w:p>
+            <w:pPr>
+              <w:jc w:val="center"/>
+              <w:cnfStyle w:val="000000100000" w:firstRow="0" w:lastRow="0" w:firstColumn="0" w:lastColumn="0" w:oddVBand="0" w:evenVBand="0" w:oddHBand="1" w:evenHBand="0" w:firstRowFirstColumn="0" w:firstRowLastColumn="0" w:lastRowFirstColumn="0" w:lastRowLastColumn="0"/>
+            </w:pPr>
+          </w:p>
+        </w:tc>
+      </w:tr>
+      <w:tr>
+        <w:tc>
+          <w:tcPr>
+            <w:cnfStyle w:val="001000000000" w:firstRow="0" w:lastRow="0" w:firstColumn="1" w:lastColumn="0" w:oddVBand="0" w:evenVBand="0" w:oddHBand="0" w:evenHBand="0" w:firstRowFirstColumn="0" w:firstRowLastColumn="0" w:lastRowFirstColumn="0" w:lastRowLastColumn="0"/>
+            <w:tcW w:w="6487" w:type="dxa"/>
+          </w:tcPr>
+          <w:p>
+            <w:r>
+              <w:t>Veel tekst</w:t>
+            </w:r>
+          </w:p>
+        </w:tc>
+        <w:tc>
+          <w:tcPr>
+            <w:cnfStyle w:val="000010000000" w:firstRow="0" w:lastRow="0" w:firstColumn="0" w:lastColumn="0" w:oddVBand="1" w:evenVBand="0" w:oddHBand="0" w:evenHBand="0" w:firstRowFirstColumn="0" w:firstRowLastColumn="0" w:lastRowFirstColumn="0" w:lastRowLastColumn="0"/>
+            <w:tcW w:w="709" w:type="dxa"/>
+          </w:tcPr>
+          <w:p>
+            <w:pPr>
+              <w:jc w:val="center"/>
+            </w:pPr>
+          </w:p>
+        </w:tc>
+        <w:tc>
+          <w:tcPr>
+            <w:tcW w:w="709" w:type="dxa"/>
+          </w:tcPr>
+          <w:p>
+            <w:pPr>
+              <w:jc w:val="center"/>
+              <w:cnfStyle w:val="000000000000" w:firstRow="0" w:lastRow="0" w:firstColumn="0" w:lastColumn="0" w:oddVBand="0" w:evenVBand="0" w:oddHBand="0" w:evenHBand="0" w:firstRowFirstColumn="0" w:firstRowLastColumn="0" w:lastRowFirstColumn="0" w:lastRowLastColumn="0"/>
+            </w:pPr>
+          </w:p>
+        </w:tc>
+        <w:tc>
+          <w:tcPr>
+            <w:cnfStyle w:val="000010000000" w:firstRow="0" w:lastRow="0" w:firstColumn="0" w:lastColumn="0" w:oddVBand="1" w:evenVBand="0" w:oddHBand="0" w:evenHBand="0" w:firstRowFirstColumn="0" w:firstRowLastColumn="0" w:lastRowFirstColumn="0" w:lastRowLastColumn="0"/>
+            <w:tcW w:w="708" w:type="dxa"/>
+          </w:tcPr>
+          <w:p>
+            <w:pPr>
+              <w:jc w:val="center"/>
+            </w:pPr>
+          </w:p>
+        </w:tc>
+        <w:tc>
+          <w:tcPr>
+            <w:tcW w:w="675" w:type="dxa"/>
+          </w:tcPr>
+          <w:p>
+            <w:pPr>
+              <w:jc w:val="center"/>
+              <w:cnfStyle w:val="000000000000" w:firstRow="0" w:lastRow="0" w:firstColumn="0" w:lastColumn="0" w:oddVBand="0" w:evenVBand="0" w:oddHBand="0" w:evenHBand="0" w:firstRowFirstColumn="0" w:firstRowLastColumn="0" w:lastRowFirstColumn="0" w:lastRowLastColumn="0"/>
+            </w:pPr>
+            <w:r>
+              <w:t>X</w:t>
+            </w:r>
+          </w:p>
+        </w:tc>
+      </w:tr>
+      <w:tr>
+        <w:trPr>
+          <w:cnfStyle w:val="000000100000" w:firstRow="0" w:lastRow="0" w:firstColumn="0" w:lastColumn="0" w:oddVBand="0" w:evenVBand="0" w:oddHBand="1" w:evenHBand="0" w:firstRowFirstColumn="0" w:firstRowLastColumn="0" w:lastRowFirstColumn="0" w:lastRowLastColumn="0"/>
+        </w:trPr>
+        <w:tc>
+          <w:tcPr>
+            <w:cnfStyle w:val="001000000000" w:firstRow="0" w:lastRow="0" w:firstColumn="1" w:lastColumn="0" w:oddVBand="0" w:evenVBand="0" w:oddHBand="0" w:evenHBand="0" w:firstRowFirstColumn="0" w:firstRowLastColumn="0" w:lastRowFirstColumn="0" w:lastRowLastColumn="0"/>
+            <w:tcW w:w="6487" w:type="dxa"/>
           </w:tcPr>
           <w:p>
             <w:r>
@@ -1247,50 +1724,365 @@
         </w:tc>
         <w:tc>
           <w:tcPr>
-            <w:tcW w:w="1984" w:type="dxa"/>
-          </w:tcPr>
-          <w:p>
-            <w:pPr>
+            <w:cnfStyle w:val="000010000000" w:firstRow="0" w:lastRow="0" w:firstColumn="0" w:lastColumn="0" w:oddVBand="1" w:evenVBand="0" w:oddHBand="0" w:evenHBand="0" w:firstRowFirstColumn="0" w:firstRowLastColumn="0" w:lastRowFirstColumn="0" w:lastRowLastColumn="0"/>
+            <w:tcW w:w="709" w:type="dxa"/>
+          </w:tcPr>
+          <w:p>
+            <w:pPr>
+              <w:jc w:val="center"/>
+            </w:pPr>
+            <w:r>
+              <w:t>X</w:t>
+            </w:r>
+          </w:p>
+        </w:tc>
+        <w:tc>
+          <w:tcPr>
+            <w:tcW w:w="709" w:type="dxa"/>
+          </w:tcPr>
+          <w:p>
+            <w:pPr>
+              <w:jc w:val="center"/>
+              <w:cnfStyle w:val="000000100000" w:firstRow="0" w:lastRow="0" w:firstColumn="0" w:lastColumn="0" w:oddVBand="0" w:evenVBand="0" w:oddHBand="1" w:evenHBand="0" w:firstRowFirstColumn="0" w:firstRowLastColumn="0" w:lastRowFirstColumn="0" w:lastRowLastColumn="0"/>
+            </w:pPr>
+          </w:p>
+        </w:tc>
+        <w:tc>
+          <w:tcPr>
+            <w:cnfStyle w:val="000010000000" w:firstRow="0" w:lastRow="0" w:firstColumn="0" w:lastColumn="0" w:oddVBand="1" w:evenVBand="0" w:oddHBand="0" w:evenHBand="0" w:firstRowFirstColumn="0" w:firstRowLastColumn="0" w:lastRowFirstColumn="0" w:lastRowLastColumn="0"/>
+            <w:tcW w:w="708" w:type="dxa"/>
+          </w:tcPr>
+          <w:p>
+            <w:pPr>
+              <w:jc w:val="center"/>
+            </w:pPr>
+          </w:p>
+        </w:tc>
+        <w:tc>
+          <w:tcPr>
+            <w:tcW w:w="675" w:type="dxa"/>
+          </w:tcPr>
+          <w:p>
+            <w:pPr>
+              <w:jc w:val="center"/>
+              <w:cnfStyle w:val="000000100000" w:firstRow="0" w:lastRow="0" w:firstColumn="0" w:lastColumn="0" w:oddVBand="0" w:evenVBand="0" w:oddHBand="1" w:evenHBand="0" w:firstRowFirstColumn="0" w:firstRowLastColumn="0" w:lastRowFirstColumn="0" w:lastRowLastColumn="0"/>
+            </w:pPr>
+          </w:p>
+        </w:tc>
+      </w:tr>
+      <w:tr>
+        <w:tc>
+          <w:tcPr>
+            <w:cnfStyle w:val="001000000000" w:firstRow="0" w:lastRow="0" w:firstColumn="1" w:lastColumn="0" w:oddVBand="0" w:evenVBand="0" w:oddHBand="0" w:evenHBand="0" w:firstRowFirstColumn="0" w:firstRowLastColumn="0" w:lastRowFirstColumn="0" w:lastRowLastColumn="0"/>
+            <w:tcW w:w="6487" w:type="dxa"/>
+          </w:tcPr>
+          <w:p>
+            <w:r>
+              <w:t>Aanroepen resources</w:t>
+            </w:r>
+          </w:p>
+        </w:tc>
+        <w:tc>
+          <w:tcPr>
+            <w:cnfStyle w:val="000010000000" w:firstRow="0" w:lastRow="0" w:firstColumn="0" w:lastColumn="0" w:oddVBand="1" w:evenVBand="0" w:oddHBand="0" w:evenHBand="0" w:firstRowFirstColumn="0" w:firstRowLastColumn="0" w:lastRowFirstColumn="0" w:lastRowLastColumn="0"/>
+            <w:tcW w:w="709" w:type="dxa"/>
+          </w:tcPr>
+          <w:p>
+            <w:pPr>
+              <w:jc w:val="center"/>
+            </w:pPr>
+            <w:r>
+              <w:t>X</w:t>
+            </w:r>
+          </w:p>
+        </w:tc>
+        <w:tc>
+          <w:tcPr>
+            <w:tcW w:w="709" w:type="dxa"/>
+          </w:tcPr>
+          <w:p>
+            <w:pPr>
+              <w:jc w:val="center"/>
               <w:cnfStyle w:val="000000000000" w:firstRow="0" w:lastRow="0" w:firstColumn="0" w:lastColumn="0" w:oddVBand="0" w:evenVBand="0" w:oddHBand="0" w:evenHBand="0" w:firstRowFirstColumn="0" w:firstRowLastColumn="0" w:lastRowFirstColumn="0" w:lastRowLastColumn="0"/>
             </w:pPr>
-            <w:r>
-              <w:t>Afbeeldingen</w:t>
-            </w:r>
           </w:p>
         </w:tc>
         <w:tc>
           <w:tcPr>
             <w:cnfStyle w:val="000010000000" w:firstRow="0" w:lastRow="0" w:firstColumn="0" w:lastColumn="0" w:oddVBand="1" w:evenVBand="0" w:oddHBand="0" w:evenHBand="0" w:firstRowFirstColumn="0" w:firstRowLastColumn="0" w:lastRowFirstColumn="0" w:lastRowLastColumn="0"/>
-            <w:tcW w:w="2126" w:type="dxa"/>
-          </w:tcPr>
-          <w:p>
-            <w:r>
-              <w:t>Tekstuele uitleg</w:t>
-            </w:r>
-          </w:p>
-        </w:tc>
-        <w:tc>
-          <w:tcPr>
-            <w:tcW w:w="1809" w:type="dxa"/>
-          </w:tcPr>
-          <w:p>
-            <w:pPr>
+            <w:tcW w:w="708" w:type="dxa"/>
+          </w:tcPr>
+          <w:p>
+            <w:pPr>
+              <w:jc w:val="center"/>
+            </w:pPr>
+          </w:p>
+        </w:tc>
+        <w:tc>
+          <w:tcPr>
+            <w:tcW w:w="675" w:type="dxa"/>
+          </w:tcPr>
+          <w:p>
+            <w:pPr>
+              <w:jc w:val="center"/>
               <w:cnfStyle w:val="000000000000" w:firstRow="0" w:lastRow="0" w:firstColumn="0" w:lastColumn="0" w:oddVBand="0" w:evenVBand="0" w:oddHBand="0" w:evenHBand="0" w:firstRowFirstColumn="0" w:firstRowLastColumn="0" w:lastRowFirstColumn="0" w:lastRowLastColumn="0"/>
             </w:pPr>
-            <w:r>
-              <w:t>Overbodige klassen</w:t>
-            </w:r>
-            <w:r>
-              <w:t xml:space="preserve"> uitgelegd</w:t>
-            </w:r>
+          </w:p>
+        </w:tc>
+      </w:tr>
+      <w:tr>
+        <w:trPr>
+          <w:cnfStyle w:val="000000100000" w:firstRow="0" w:lastRow="0" w:firstColumn="0" w:lastColumn="0" w:oddVBand="0" w:evenVBand="0" w:oddHBand="1" w:evenHBand="0" w:firstRowFirstColumn="0" w:firstRowLastColumn="0" w:lastRowFirstColumn="0" w:lastRowLastColumn="0"/>
+        </w:trPr>
+        <w:tc>
+          <w:tcPr>
+            <w:cnfStyle w:val="001000000000" w:firstRow="0" w:lastRow="0" w:firstColumn="1" w:lastColumn="0" w:oddVBand="0" w:evenVBand="0" w:oddHBand="0" w:evenHBand="0" w:firstRowFirstColumn="0" w:firstRowLastColumn="0" w:lastRowFirstColumn="0" w:lastRowLastColumn="0"/>
+            <w:tcW w:w="6487" w:type="dxa"/>
+          </w:tcPr>
+          <w:p>
+            <w:r>
+              <w:t>Resources systeem afhankelijkheid</w:t>
+            </w:r>
+          </w:p>
+        </w:tc>
+        <w:tc>
+          <w:tcPr>
+            <w:cnfStyle w:val="000010000000" w:firstRow="0" w:lastRow="0" w:firstColumn="0" w:lastColumn="0" w:oddVBand="1" w:evenVBand="0" w:oddHBand="0" w:evenHBand="0" w:firstRowFirstColumn="0" w:firstRowLastColumn="0" w:lastRowFirstColumn="0" w:lastRowLastColumn="0"/>
+            <w:tcW w:w="709" w:type="dxa"/>
+          </w:tcPr>
+          <w:p>
+            <w:pPr>
+              <w:jc w:val="center"/>
+            </w:pPr>
+          </w:p>
+        </w:tc>
+        <w:tc>
+          <w:tcPr>
+            <w:tcW w:w="709" w:type="dxa"/>
+          </w:tcPr>
+          <w:p>
+            <w:pPr>
+              <w:jc w:val="center"/>
+              <w:cnfStyle w:val="000000100000" w:firstRow="0" w:lastRow="0" w:firstColumn="0" w:lastColumn="0" w:oddVBand="0" w:evenVBand="0" w:oddHBand="1" w:evenHBand="0" w:firstRowFirstColumn="0" w:firstRowLastColumn="0" w:lastRowFirstColumn="0" w:lastRowLastColumn="0"/>
+            </w:pPr>
+          </w:p>
+        </w:tc>
+        <w:tc>
+          <w:tcPr>
+            <w:cnfStyle w:val="000010000000" w:firstRow="0" w:lastRow="0" w:firstColumn="0" w:lastColumn="0" w:oddVBand="1" w:evenVBand="0" w:oddHBand="0" w:evenHBand="0" w:firstRowFirstColumn="0" w:firstRowLastColumn="0" w:lastRowFirstColumn="0" w:lastRowLastColumn="0"/>
+            <w:tcW w:w="708" w:type="dxa"/>
+          </w:tcPr>
+          <w:p>
+            <w:pPr>
+              <w:jc w:val="center"/>
+            </w:pPr>
+            <w:r>
+              <w:t>X</w:t>
+            </w:r>
+          </w:p>
+        </w:tc>
+        <w:tc>
+          <w:tcPr>
+            <w:tcW w:w="675" w:type="dxa"/>
+          </w:tcPr>
+          <w:p>
+            <w:pPr>
+              <w:jc w:val="center"/>
+              <w:cnfStyle w:val="000000100000" w:firstRow="0" w:lastRow="0" w:firstColumn="0" w:lastColumn="0" w:oddVBand="0" w:evenVBand="0" w:oddHBand="1" w:evenHBand="0" w:firstRowFirstColumn="0" w:firstRowLastColumn="0" w:lastRowFirstColumn="0" w:lastRowLastColumn="0"/>
+            </w:pPr>
+          </w:p>
+        </w:tc>
+      </w:tr>
+      <w:tr>
+        <w:tc>
+          <w:tcPr>
+            <w:cnfStyle w:val="001000000000" w:firstRow="0" w:lastRow="0" w:firstColumn="1" w:lastColumn="0" w:oddVBand="0" w:evenVBand="0" w:oddHBand="0" w:evenHBand="0" w:firstRowFirstColumn="0" w:firstRowLastColumn="0" w:lastRowFirstColumn="0" w:lastRowLastColumn="0"/>
+            <w:tcW w:w="6487" w:type="dxa"/>
+          </w:tcPr>
+          <w:p>
+            <w:r>
+              <w:t>Strakke opmaak</w:t>
+            </w:r>
+          </w:p>
+        </w:tc>
+        <w:tc>
+          <w:tcPr>
+            <w:cnfStyle w:val="000010000000" w:firstRow="0" w:lastRow="0" w:firstColumn="0" w:lastColumn="0" w:oddVBand="1" w:evenVBand="0" w:oddHBand="0" w:evenHBand="0" w:firstRowFirstColumn="0" w:firstRowLastColumn="0" w:lastRowFirstColumn="0" w:lastRowLastColumn="0"/>
+            <w:tcW w:w="709" w:type="dxa"/>
+          </w:tcPr>
+          <w:p>
+            <w:pPr>
+              <w:jc w:val="center"/>
+            </w:pPr>
+          </w:p>
+        </w:tc>
+        <w:tc>
+          <w:tcPr>
+            <w:tcW w:w="709" w:type="dxa"/>
+          </w:tcPr>
+          <w:p>
+            <w:pPr>
+              <w:jc w:val="center"/>
+              <w:cnfStyle w:val="000000000000" w:firstRow="0" w:lastRow="0" w:firstColumn="0" w:lastColumn="0" w:oddVBand="0" w:evenVBand="0" w:oddHBand="0" w:evenHBand="0" w:firstRowFirstColumn="0" w:firstRowLastColumn="0" w:lastRowFirstColumn="0" w:lastRowLastColumn="0"/>
+            </w:pPr>
+          </w:p>
+        </w:tc>
+        <w:tc>
+          <w:tcPr>
+            <w:cnfStyle w:val="000010000000" w:firstRow="0" w:lastRow="0" w:firstColumn="0" w:lastColumn="0" w:oddVBand="1" w:evenVBand="0" w:oddHBand="0" w:evenHBand="0" w:firstRowFirstColumn="0" w:firstRowLastColumn="0" w:lastRowFirstColumn="0" w:lastRowLastColumn="0"/>
+            <w:tcW w:w="708" w:type="dxa"/>
+          </w:tcPr>
+          <w:p>
+            <w:pPr>
+              <w:jc w:val="center"/>
+            </w:pPr>
+            <w:r>
+              <w:t>X</w:t>
+            </w:r>
+          </w:p>
+        </w:tc>
+        <w:tc>
+          <w:tcPr>
+            <w:tcW w:w="675" w:type="dxa"/>
+          </w:tcPr>
+          <w:p>
+            <w:pPr>
+              <w:jc w:val="center"/>
+              <w:cnfStyle w:val="000000000000" w:firstRow="0" w:lastRow="0" w:firstColumn="0" w:lastColumn="0" w:oddVBand="0" w:evenVBand="0" w:oddHBand="0" w:evenHBand="0" w:firstRowFirstColumn="0" w:firstRowLastColumn="0" w:lastRowFirstColumn="0" w:lastRowLastColumn="0"/>
+            </w:pPr>
+          </w:p>
+        </w:tc>
+      </w:tr>
+      <w:tr>
+        <w:trPr>
+          <w:cnfStyle w:val="000000100000" w:firstRow="0" w:lastRow="0" w:firstColumn="0" w:lastColumn="0" w:oddVBand="0" w:evenVBand="0" w:oddHBand="1" w:evenHBand="0" w:firstRowFirstColumn="0" w:firstRowLastColumn="0" w:lastRowFirstColumn="0" w:lastRowLastColumn="0"/>
+        </w:trPr>
+        <w:tc>
+          <w:tcPr>
+            <w:cnfStyle w:val="001000000000" w:firstRow="0" w:lastRow="0" w:firstColumn="1" w:lastColumn="0" w:oddVBand="0" w:evenVBand="0" w:oddHBand="0" w:evenHBand="0" w:firstRowFirstColumn="0" w:firstRowLastColumn="0" w:lastRowFirstColumn="0" w:lastRowLastColumn="0"/>
+            <w:tcW w:w="6487" w:type="dxa"/>
+          </w:tcPr>
+          <w:p>
+            <w:r>
+              <w:t>Wat zijn resources</w:t>
+            </w:r>
+          </w:p>
+        </w:tc>
+        <w:tc>
+          <w:tcPr>
+            <w:cnfStyle w:val="000010000000" w:firstRow="0" w:lastRow="0" w:firstColumn="0" w:lastColumn="0" w:oddVBand="1" w:evenVBand="0" w:oddHBand="0" w:evenHBand="0" w:firstRowFirstColumn="0" w:firstRowLastColumn="0" w:lastRowFirstColumn="0" w:lastRowLastColumn="0"/>
+            <w:tcW w:w="709" w:type="dxa"/>
+          </w:tcPr>
+          <w:p>
+            <w:pPr>
+              <w:jc w:val="center"/>
+            </w:pPr>
+            <w:r>
+              <w:t>X</w:t>
+            </w:r>
+          </w:p>
+        </w:tc>
+        <w:tc>
+          <w:tcPr>
+            <w:tcW w:w="709" w:type="dxa"/>
+          </w:tcPr>
+          <w:p>
+            <w:pPr>
+              <w:jc w:val="center"/>
+              <w:cnfStyle w:val="000000100000" w:firstRow="0" w:lastRow="0" w:firstColumn="0" w:lastColumn="0" w:oddVBand="0" w:evenVBand="0" w:oddHBand="1" w:evenHBand="0" w:firstRowFirstColumn="0" w:firstRowLastColumn="0" w:lastRowFirstColumn="0" w:lastRowLastColumn="0"/>
+            </w:pPr>
+          </w:p>
+        </w:tc>
+        <w:tc>
+          <w:tcPr>
+            <w:cnfStyle w:val="000010000000" w:firstRow="0" w:lastRow="0" w:firstColumn="0" w:lastColumn="0" w:oddVBand="1" w:evenVBand="0" w:oddHBand="0" w:evenHBand="0" w:firstRowFirstColumn="0" w:firstRowLastColumn="0" w:lastRowFirstColumn="0" w:lastRowLastColumn="0"/>
+            <w:tcW w:w="708" w:type="dxa"/>
+          </w:tcPr>
+          <w:p>
+            <w:pPr>
+              <w:jc w:val="center"/>
+            </w:pPr>
+          </w:p>
+        </w:tc>
+        <w:tc>
+          <w:tcPr>
+            <w:tcW w:w="675" w:type="dxa"/>
+          </w:tcPr>
+          <w:p>
+            <w:pPr>
+              <w:jc w:val="center"/>
+              <w:cnfStyle w:val="000000100000" w:firstRow="0" w:lastRow="0" w:firstColumn="0" w:lastColumn="0" w:oddVBand="0" w:evenVBand="0" w:oddHBand="1" w:evenHBand="0" w:firstRowFirstColumn="0" w:firstRowLastColumn="0" w:lastRowFirstColumn="0" w:lastRowLastColumn="0"/>
+            </w:pPr>
+          </w:p>
+        </w:tc>
+      </w:tr>
+      <w:tr>
+        <w:tc>
+          <w:tcPr>
+            <w:cnfStyle w:val="001000000000" w:firstRow="0" w:lastRow="0" w:firstColumn="1" w:lastColumn="0" w:oddVBand="0" w:evenVBand="0" w:oddHBand="0" w:evenHBand="0" w:firstRowFirstColumn="0" w:firstRowLastColumn="0" w:lastRowFirstColumn="0" w:lastRowLastColumn="0"/>
+            <w:tcW w:w="6487" w:type="dxa"/>
+          </w:tcPr>
+          <w:p>
+            <w:r>
+              <w:t xml:space="preserve">Resources gebruik in </w:t>
+            </w:r>
+            <w:proofErr w:type="spellStart"/>
+            <w:r>
+              <w:t>Resources.designer.cs</w:t>
+            </w:r>
+            <w:proofErr w:type="spellEnd"/>
+          </w:p>
+        </w:tc>
+        <w:tc>
+          <w:tcPr>
+            <w:cnfStyle w:val="000010000000" w:firstRow="0" w:lastRow="0" w:firstColumn="0" w:lastColumn="0" w:oddVBand="1" w:evenVBand="0" w:oddHBand="0" w:evenHBand="0" w:firstRowFirstColumn="0" w:firstRowLastColumn="0" w:lastRowFirstColumn="0" w:lastRowLastColumn="0"/>
+            <w:tcW w:w="709" w:type="dxa"/>
+          </w:tcPr>
+          <w:p>
+            <w:pPr>
+              <w:jc w:val="center"/>
+            </w:pPr>
+          </w:p>
+        </w:tc>
+        <w:tc>
+          <w:tcPr>
+            <w:tcW w:w="709" w:type="dxa"/>
+          </w:tcPr>
+          <w:p>
+            <w:pPr>
+              <w:jc w:val="center"/>
+              <w:cnfStyle w:val="000000000000" w:firstRow="0" w:lastRow="0" w:firstColumn="0" w:lastColumn="0" w:oddVBand="0" w:evenVBand="0" w:oddHBand="0" w:evenHBand="0" w:firstRowFirstColumn="0" w:firstRowLastColumn="0" w:lastRowFirstColumn="0" w:lastRowLastColumn="0"/>
+            </w:pPr>
+            <w:r>
+              <w:t>X</w:t>
+            </w:r>
+          </w:p>
+        </w:tc>
+        <w:tc>
+          <w:tcPr>
+            <w:cnfStyle w:val="000010000000" w:firstRow="0" w:lastRow="0" w:firstColumn="0" w:lastColumn="0" w:oddVBand="1" w:evenVBand="0" w:oddHBand="0" w:evenHBand="0" w:firstRowFirstColumn="0" w:firstRowLastColumn="0" w:lastRowFirstColumn="0" w:lastRowLastColumn="0"/>
+            <w:tcW w:w="708" w:type="dxa"/>
+          </w:tcPr>
+          <w:p>
+            <w:pPr>
+              <w:jc w:val="center"/>
+            </w:pPr>
+          </w:p>
+        </w:tc>
+        <w:tc>
+          <w:tcPr>
+            <w:tcW w:w="675" w:type="dxa"/>
+          </w:tcPr>
+          <w:p>
+            <w:pPr>
+              <w:jc w:val="center"/>
+              <w:cnfStyle w:val="000000000000" w:firstRow="0" w:lastRow="0" w:firstColumn="0" w:lastColumn="0" w:oddVBand="0" w:evenVBand="0" w:oddHBand="0" w:evenHBand="0" w:firstRowFirstColumn="0" w:firstRowLastColumn="0" w:lastRowFirstColumn="0" w:lastRowLastColumn="0"/>
+            </w:pPr>
           </w:p>
         </w:tc>
       </w:tr>
     </w:tbl>
-    <w:p>
-      <w:bookmarkStart w:id="0" w:name="_GoBack"/>
-      <w:bookmarkEnd w:id="0"/>
-    </w:p>
+    <w:p/>
     <w:sectPr>
       <w:pgSz w:w="11906" w:h="16838"/>
       <w:pgMar w:top="1417" w:right="1417" w:bottom="1417" w:left="1417" w:header="708" w:footer="708" w:gutter="0"/>
@@ -1419,7 +2211,7 @@
   <w:abstractNum w:abstractNumId="1">
     <w:nsid w:val="35EE36ED"/>
     <w:multiLevelType w:val="hybridMultilevel"/>
-    <w:tmpl w:val="A6CC6C94"/>
+    <w:tmpl w:val="8D9C2056"/>
     <w:lvl w:ilvl="0" w:tplc="04130001">
       <w:start w:val="1"/>
       <w:numFmt w:val="bullet"/>
@@ -1444,16 +2236,15 @@
         <w:rFonts w:ascii="Courier New" w:hAnsi="Courier New" w:cs="Courier New" w:hint="default"/>
       </w:rPr>
     </w:lvl>
-    <w:lvl w:ilvl="2" w:tplc="04130005" w:tentative="1">
-      <w:start w:val="1"/>
-      <w:numFmt w:val="bullet"/>
-      <w:lvlText w:val=""/>
+    <w:lvl w:ilvl="2" w:tplc="ED7AF57E">
+      <w:numFmt w:val="bullet"/>
+      <w:lvlText w:val="-"/>
       <w:lvlJc w:val="left"/>
       <w:pPr>
         <w:ind w:left="2160" w:hanging="360"/>
       </w:pPr>
       <w:rPr>
-        <w:rFonts w:ascii="Wingdings" w:hAnsi="Wingdings" w:hint="default"/>
+        <w:rFonts w:ascii="Calibri" w:eastAsiaTheme="minorHAnsi" w:hAnsi="Calibri" w:cs="Calibri" w:hint="default"/>
       </w:rPr>
     </w:lvl>
     <w:lvl w:ilvl="3" w:tplc="04130001" w:tentative="1">
@@ -2231,6 +3022,30 @@
       <w:color w:val="4F81BD" w:themeColor="accent1"/>
     </w:rPr>
   </w:style>
+  <w:style w:type="paragraph" w:styleId="Kop4">
+    <w:name w:val="heading 4"/>
+    <w:basedOn w:val="Standaard"/>
+    <w:next w:val="Standaard"/>
+    <w:link w:val="Kop4Char"/>
+    <w:uiPriority w:val="9"/>
+    <w:unhideWhenUsed/>
+    <w:qFormat/>
+    <w:rsid w:val="00425534"/>
+    <w:pPr>
+      <w:keepNext/>
+      <w:keepLines/>
+      <w:spacing w:before="200" w:after="0"/>
+      <w:outlineLvl w:val="3"/>
+    </w:pPr>
+    <w:rPr>
+      <w:rFonts w:asciiTheme="majorHAnsi" w:eastAsiaTheme="majorEastAsia" w:hAnsiTheme="majorHAnsi" w:cstheme="majorBidi"/>
+      <w:b/>
+      <w:bCs/>
+      <w:i/>
+      <w:iCs/>
+      <w:color w:val="4F81BD" w:themeColor="accent1"/>
+    </w:rPr>
+  </w:style>
   <w:style w:type="character" w:default="1" w:styleId="Standaardalinea-lettertype">
     <w:name w:val="Default Paragraph Font"/>
     <w:uiPriority w:val="1"/>
@@ -2415,6 +3230,117 @@
         </w:tcBorders>
       </w:tcPr>
     </w:tblStylePr>
+  </w:style>
+  <w:style w:type="table" w:styleId="Lichtearcering-accent5">
+    <w:name w:val="Light Shading Accent 5"/>
+    <w:basedOn w:val="Standaardtabel"/>
+    <w:uiPriority w:val="60"/>
+    <w:rsid w:val="00D55B34"/>
+    <w:pPr>
+      <w:spacing w:after="0" w:line="240" w:lineRule="auto"/>
+    </w:pPr>
+    <w:rPr>
+      <w:color w:val="31849B" w:themeColor="accent5" w:themeShade="BF"/>
+    </w:rPr>
+    <w:tblPr>
+      <w:tblStyleRowBandSize w:val="1"/>
+      <w:tblStyleColBandSize w:val="1"/>
+      <w:tblBorders>
+        <w:top w:val="single" w:sz="8" w:space="0" w:color="4BACC6" w:themeColor="accent5"/>
+        <w:bottom w:val="single" w:sz="8" w:space="0" w:color="4BACC6" w:themeColor="accent5"/>
+      </w:tblBorders>
+    </w:tblPr>
+    <w:tblStylePr w:type="firstRow">
+      <w:pPr>
+        <w:spacing w:before="0" w:after="0" w:line="240" w:lineRule="auto"/>
+      </w:pPr>
+      <w:rPr>
+        <w:b/>
+        <w:bCs/>
+      </w:rPr>
+      <w:tblPr/>
+      <w:tcPr>
+        <w:tcBorders>
+          <w:top w:val="single" w:sz="8" w:space="0" w:color="4BACC6" w:themeColor="accent5"/>
+          <w:left w:val="nil"/>
+          <w:bottom w:val="single" w:sz="8" w:space="0" w:color="4BACC6" w:themeColor="accent5"/>
+          <w:right w:val="nil"/>
+          <w:insideH w:val="nil"/>
+          <w:insideV w:val="nil"/>
+        </w:tcBorders>
+      </w:tcPr>
+    </w:tblStylePr>
+    <w:tblStylePr w:type="lastRow">
+      <w:pPr>
+        <w:spacing w:before="0" w:after="0" w:line="240" w:lineRule="auto"/>
+      </w:pPr>
+      <w:rPr>
+        <w:b/>
+        <w:bCs/>
+      </w:rPr>
+      <w:tblPr/>
+      <w:tcPr>
+        <w:tcBorders>
+          <w:top w:val="single" w:sz="8" w:space="0" w:color="4BACC6" w:themeColor="accent5"/>
+          <w:left w:val="nil"/>
+          <w:bottom w:val="single" w:sz="8" w:space="0" w:color="4BACC6" w:themeColor="accent5"/>
+          <w:right w:val="nil"/>
+          <w:insideH w:val="nil"/>
+          <w:insideV w:val="nil"/>
+        </w:tcBorders>
+      </w:tcPr>
+    </w:tblStylePr>
+    <w:tblStylePr w:type="firstCol">
+      <w:rPr>
+        <w:b/>
+        <w:bCs/>
+      </w:rPr>
+    </w:tblStylePr>
+    <w:tblStylePr w:type="lastCol">
+      <w:rPr>
+        <w:b/>
+        <w:bCs/>
+      </w:rPr>
+    </w:tblStylePr>
+    <w:tblStylePr w:type="band1Vert">
+      <w:tblPr/>
+      <w:tcPr>
+        <w:tcBorders>
+          <w:left w:val="nil"/>
+          <w:right w:val="nil"/>
+          <w:insideH w:val="nil"/>
+          <w:insideV w:val="nil"/>
+        </w:tcBorders>
+        <w:shd w:val="clear" w:color="auto" w:fill="D2EAF1" w:themeFill="accent5" w:themeFillTint="3F"/>
+      </w:tcPr>
+    </w:tblStylePr>
+    <w:tblStylePr w:type="band1Horz">
+      <w:tblPr/>
+      <w:tcPr>
+        <w:tcBorders>
+          <w:left w:val="nil"/>
+          <w:right w:val="nil"/>
+          <w:insideH w:val="nil"/>
+          <w:insideV w:val="nil"/>
+        </w:tcBorders>
+        <w:shd w:val="clear" w:color="auto" w:fill="D2EAF1" w:themeFill="accent5" w:themeFillTint="3F"/>
+      </w:tcPr>
+    </w:tblStylePr>
+  </w:style>
+  <w:style w:type="character" w:customStyle="1" w:styleId="Kop4Char">
+    <w:name w:val="Kop 4 Char"/>
+    <w:basedOn w:val="Standaardalinea-lettertype"/>
+    <w:link w:val="Kop4"/>
+    <w:uiPriority w:val="9"/>
+    <w:rsid w:val="00425534"/>
+    <w:rPr>
+      <w:rFonts w:asciiTheme="majorHAnsi" w:eastAsiaTheme="majorEastAsia" w:hAnsiTheme="majorHAnsi" w:cstheme="majorBidi"/>
+      <w:b/>
+      <w:bCs/>
+      <w:i/>
+      <w:iCs/>
+      <w:color w:val="4F81BD" w:themeColor="accent1"/>
+    </w:rPr>
   </w:style>
 </w:styles>
 </file>
@@ -2648,6 +3574,30 @@
       <w:color w:val="4F81BD" w:themeColor="accent1"/>
     </w:rPr>
   </w:style>
+  <w:style w:type="paragraph" w:styleId="Kop4">
+    <w:name w:val="heading 4"/>
+    <w:basedOn w:val="Standaard"/>
+    <w:next w:val="Standaard"/>
+    <w:link w:val="Kop4Char"/>
+    <w:uiPriority w:val="9"/>
+    <w:unhideWhenUsed/>
+    <w:qFormat/>
+    <w:rsid w:val="00425534"/>
+    <w:pPr>
+      <w:keepNext/>
+      <w:keepLines/>
+      <w:spacing w:before="200" w:after="0"/>
+      <w:outlineLvl w:val="3"/>
+    </w:pPr>
+    <w:rPr>
+      <w:rFonts w:asciiTheme="majorHAnsi" w:eastAsiaTheme="majorEastAsia" w:hAnsiTheme="majorHAnsi" w:cstheme="majorBidi"/>
+      <w:b/>
+      <w:bCs/>
+      <w:i/>
+      <w:iCs/>
+      <w:color w:val="4F81BD" w:themeColor="accent1"/>
+    </w:rPr>
+  </w:style>
   <w:style w:type="character" w:default="1" w:styleId="Standaardalinea-lettertype">
     <w:name w:val="Default Paragraph Font"/>
     <w:uiPriority w:val="1"/>
@@ -2832,6 +3782,117 @@
         </w:tcBorders>
       </w:tcPr>
     </w:tblStylePr>
+  </w:style>
+  <w:style w:type="table" w:styleId="Lichtearcering-accent5">
+    <w:name w:val="Light Shading Accent 5"/>
+    <w:basedOn w:val="Standaardtabel"/>
+    <w:uiPriority w:val="60"/>
+    <w:rsid w:val="00D55B34"/>
+    <w:pPr>
+      <w:spacing w:after="0" w:line="240" w:lineRule="auto"/>
+    </w:pPr>
+    <w:rPr>
+      <w:color w:val="31849B" w:themeColor="accent5" w:themeShade="BF"/>
+    </w:rPr>
+    <w:tblPr>
+      <w:tblStyleRowBandSize w:val="1"/>
+      <w:tblStyleColBandSize w:val="1"/>
+      <w:tblBorders>
+        <w:top w:val="single" w:sz="8" w:space="0" w:color="4BACC6" w:themeColor="accent5"/>
+        <w:bottom w:val="single" w:sz="8" w:space="0" w:color="4BACC6" w:themeColor="accent5"/>
+      </w:tblBorders>
+    </w:tblPr>
+    <w:tblStylePr w:type="firstRow">
+      <w:pPr>
+        <w:spacing w:before="0" w:after="0" w:line="240" w:lineRule="auto"/>
+      </w:pPr>
+      <w:rPr>
+        <w:b/>
+        <w:bCs/>
+      </w:rPr>
+      <w:tblPr/>
+      <w:tcPr>
+        <w:tcBorders>
+          <w:top w:val="single" w:sz="8" w:space="0" w:color="4BACC6" w:themeColor="accent5"/>
+          <w:left w:val="nil"/>
+          <w:bottom w:val="single" w:sz="8" w:space="0" w:color="4BACC6" w:themeColor="accent5"/>
+          <w:right w:val="nil"/>
+          <w:insideH w:val="nil"/>
+          <w:insideV w:val="nil"/>
+        </w:tcBorders>
+      </w:tcPr>
+    </w:tblStylePr>
+    <w:tblStylePr w:type="lastRow">
+      <w:pPr>
+        <w:spacing w:before="0" w:after="0" w:line="240" w:lineRule="auto"/>
+      </w:pPr>
+      <w:rPr>
+        <w:b/>
+        <w:bCs/>
+      </w:rPr>
+      <w:tblPr/>
+      <w:tcPr>
+        <w:tcBorders>
+          <w:top w:val="single" w:sz="8" w:space="0" w:color="4BACC6" w:themeColor="accent5"/>
+          <w:left w:val="nil"/>
+          <w:bottom w:val="single" w:sz="8" w:space="0" w:color="4BACC6" w:themeColor="accent5"/>
+          <w:right w:val="nil"/>
+          <w:insideH w:val="nil"/>
+          <w:insideV w:val="nil"/>
+        </w:tcBorders>
+      </w:tcPr>
+    </w:tblStylePr>
+    <w:tblStylePr w:type="firstCol">
+      <w:rPr>
+        <w:b/>
+        <w:bCs/>
+      </w:rPr>
+    </w:tblStylePr>
+    <w:tblStylePr w:type="lastCol">
+      <w:rPr>
+        <w:b/>
+        <w:bCs/>
+      </w:rPr>
+    </w:tblStylePr>
+    <w:tblStylePr w:type="band1Vert">
+      <w:tblPr/>
+      <w:tcPr>
+        <w:tcBorders>
+          <w:left w:val="nil"/>
+          <w:right w:val="nil"/>
+          <w:insideH w:val="nil"/>
+          <w:insideV w:val="nil"/>
+        </w:tcBorders>
+        <w:shd w:val="clear" w:color="auto" w:fill="D2EAF1" w:themeFill="accent5" w:themeFillTint="3F"/>
+      </w:tcPr>
+    </w:tblStylePr>
+    <w:tblStylePr w:type="band1Horz">
+      <w:tblPr/>
+      <w:tcPr>
+        <w:tcBorders>
+          <w:left w:val="nil"/>
+          <w:right w:val="nil"/>
+          <w:insideH w:val="nil"/>
+          <w:insideV w:val="nil"/>
+        </w:tcBorders>
+        <w:shd w:val="clear" w:color="auto" w:fill="D2EAF1" w:themeFill="accent5" w:themeFillTint="3F"/>
+      </w:tcPr>
+    </w:tblStylePr>
+  </w:style>
+  <w:style w:type="character" w:customStyle="1" w:styleId="Kop4Char">
+    <w:name w:val="Kop 4 Char"/>
+    <w:basedOn w:val="Standaardalinea-lettertype"/>
+    <w:link w:val="Kop4"/>
+    <w:uiPriority w:val="9"/>
+    <w:rsid w:val="00425534"/>
+    <w:rPr>
+      <w:rFonts w:asciiTheme="majorHAnsi" w:eastAsiaTheme="majorEastAsia" w:hAnsiTheme="majorHAnsi" w:cstheme="majorBidi"/>
+      <w:b/>
+      <w:bCs/>
+      <w:i/>
+      <w:iCs/>
+      <w:color w:val="4F81BD" w:themeColor="accent1"/>
+    </w:rPr>
   </w:style>
 </w:styles>
 </file>
@@ -3126,7 +4187,7 @@
 </file>
 
 <file path=customXml/itemProps1.xml><?xml version="1.0" encoding="utf-8"?>
-<ds:datastoreItem xmlns:ds="http://schemas.openxmlformats.org/officeDocument/2006/customXml" ds:itemID="{3849856E-2404-42D0-A89D-50B584DC6C5E}">
+<ds:datastoreItem xmlns:ds="http://schemas.openxmlformats.org/officeDocument/2006/customXml" ds:itemID="{24330932-8950-4B69-8762-5B85F3B574B8}">
   <ds:schemaRefs>
     <ds:schemaRef ds:uri="http://schemas.openxmlformats.org/officeDocument/2006/bibliography"/>
   </ds:schemaRefs>

</xml_diff>

<commit_message>
Edited PvE w/ Styles
</commit_message>
<xml_diff>
--- a/20170501_pve.docx
+++ b/20170501_pve.docx
@@ -816,8 +816,6 @@
       <w:r>
         <w:t>App</w:t>
       </w:r>
-      <w:bookmarkStart w:id="0" w:name="_GoBack"/>
-      <w:bookmarkEnd w:id="0"/>
     </w:p>
     <w:p>
       <w:pPr>
@@ -1368,413 +1366,6 @@
         <w:t>Workshop</w:t>
       </w:r>
     </w:p>
-    <w:p/>
-    <w:tbl>
-      <w:tblPr>
-        <w:tblStyle w:val="Tabelraster"/>
-        <w:tblpPr w:leftFromText="141" w:rightFromText="141" w:vertAnchor="page" w:horzAnchor="margin" w:tblpY="6925"/>
-        <w:tblW w:w="9322" w:type="dxa"/>
-        <w:tblLook w:val="04A0" w:firstRow="1" w:lastRow="0" w:firstColumn="1" w:lastColumn="0" w:noHBand="0" w:noVBand="1"/>
-      </w:tblPr>
-      <w:tblGrid>
-        <w:gridCol w:w="7054"/>
-        <w:gridCol w:w="567"/>
-        <w:gridCol w:w="567"/>
-        <w:gridCol w:w="567"/>
-        <w:gridCol w:w="567"/>
-      </w:tblGrid>
-      <w:tr>
-        <w:tc>
-          <w:tcPr>
-            <w:tcW w:w="7054" w:type="dxa"/>
-            <w:shd w:val="clear" w:color="auto" w:fill="4F81BD" w:themeFill="accent1"/>
-          </w:tcPr>
-          <w:p>
-            <w:pPr>
-              <w:rPr>
-                <w:b/>
-                <w:color w:val="FFFFFF" w:themeColor="background1"/>
-              </w:rPr>
-            </w:pPr>
-            <w:r>
-              <w:rPr>
-                <w:b/>
-                <w:color w:val="FFFFFF" w:themeColor="background1"/>
-              </w:rPr>
-              <w:t>Eis:</w:t>
-            </w:r>
-          </w:p>
-        </w:tc>
-        <w:tc>
-          <w:tcPr>
-            <w:tcW w:w="567" w:type="dxa"/>
-            <w:shd w:val="clear" w:color="auto" w:fill="4F81BD" w:themeFill="accent1"/>
-          </w:tcPr>
-          <w:p>
-            <w:pPr>
-              <w:rPr>
-                <w:b/>
-                <w:color w:val="FFFFFF" w:themeColor="background1"/>
-              </w:rPr>
-            </w:pPr>
-            <w:r>
-              <w:rPr>
-                <w:b/>
-                <w:color w:val="FFFFFF" w:themeColor="background1"/>
-              </w:rPr>
-              <w:t>M</w:t>
-            </w:r>
-          </w:p>
-        </w:tc>
-        <w:tc>
-          <w:tcPr>
-            <w:tcW w:w="567" w:type="dxa"/>
-            <w:shd w:val="clear" w:color="auto" w:fill="4F81BD" w:themeFill="accent1"/>
-          </w:tcPr>
-          <w:p>
-            <w:pPr>
-              <w:rPr>
-                <w:b/>
-                <w:color w:val="FFFFFF" w:themeColor="background1"/>
-              </w:rPr>
-            </w:pPr>
-            <w:r>
-              <w:rPr>
-                <w:b/>
-                <w:color w:val="FFFFFF" w:themeColor="background1"/>
-              </w:rPr>
-              <w:t>S</w:t>
-            </w:r>
-          </w:p>
-        </w:tc>
-        <w:tc>
-          <w:tcPr>
-            <w:tcW w:w="567" w:type="dxa"/>
-            <w:shd w:val="clear" w:color="auto" w:fill="4F81BD" w:themeFill="accent1"/>
-          </w:tcPr>
-          <w:p>
-            <w:pPr>
-              <w:rPr>
-                <w:b/>
-                <w:color w:val="FFFFFF" w:themeColor="background1"/>
-              </w:rPr>
-            </w:pPr>
-            <w:r>
-              <w:rPr>
-                <w:b/>
-                <w:color w:val="FFFFFF" w:themeColor="background1"/>
-              </w:rPr>
-              <w:t>C</w:t>
-            </w:r>
-          </w:p>
-        </w:tc>
-        <w:tc>
-          <w:tcPr>
-            <w:tcW w:w="567" w:type="dxa"/>
-            <w:shd w:val="clear" w:color="auto" w:fill="4F81BD" w:themeFill="accent1"/>
-          </w:tcPr>
-          <w:p>
-            <w:pPr>
-              <w:rPr>
-                <w:b/>
-                <w:color w:val="FFFFFF" w:themeColor="background1"/>
-              </w:rPr>
-            </w:pPr>
-            <w:r>
-              <w:rPr>
-                <w:b/>
-                <w:color w:val="FFFFFF" w:themeColor="background1"/>
-              </w:rPr>
-              <w:t>W</w:t>
-            </w:r>
-          </w:p>
-        </w:tc>
-      </w:tr>
-      <w:tr>
-        <w:trPr>
-          <w:trHeight w:val="258"/>
-        </w:trPr>
-        <w:tc>
-          <w:tcPr>
-            <w:tcW w:w="7054" w:type="dxa"/>
-          </w:tcPr>
-          <w:p>
-            <w:pPr>
-              <w:rPr>
-                <w:b/>
-              </w:rPr>
-            </w:pPr>
-            <w:r>
-              <w:rPr>
-                <w:b/>
-              </w:rPr>
-              <w:t xml:space="preserve">Style </w:t>
-            </w:r>
-            <w:proofErr w:type="spellStart"/>
-            <w:r>
-              <w:rPr>
-                <w:b/>
-              </w:rPr>
-              <w:t>inheritence</w:t>
-            </w:r>
-            <w:proofErr w:type="spellEnd"/>
-          </w:p>
-        </w:tc>
-        <w:tc>
-          <w:tcPr>
-            <w:tcW w:w="567" w:type="dxa"/>
-          </w:tcPr>
-          <w:p>
-            <w:pPr>
-              <w:jc w:val="center"/>
-            </w:pPr>
-            <w:r>
-              <w:t>X</w:t>
-            </w:r>
-          </w:p>
-        </w:tc>
-        <w:tc>
-          <w:tcPr>
-            <w:tcW w:w="567" w:type="dxa"/>
-          </w:tcPr>
-          <w:p/>
-        </w:tc>
-        <w:tc>
-          <w:tcPr>
-            <w:tcW w:w="567" w:type="dxa"/>
-          </w:tcPr>
-          <w:p/>
-        </w:tc>
-        <w:tc>
-          <w:tcPr>
-            <w:tcW w:w="567" w:type="dxa"/>
-          </w:tcPr>
-          <w:p/>
-        </w:tc>
-      </w:tr>
-      <w:tr>
-        <w:trPr>
-          <w:trHeight w:val="263"/>
-        </w:trPr>
-        <w:tc>
-          <w:tcPr>
-            <w:tcW w:w="7054" w:type="dxa"/>
-          </w:tcPr>
-          <w:p>
-            <w:pPr>
-              <w:rPr>
-                <w:b/>
-              </w:rPr>
-            </w:pPr>
-            <w:r>
-              <w:rPr>
-                <w:b/>
-              </w:rPr>
-              <w:t xml:space="preserve">Global </w:t>
-            </w:r>
-            <w:proofErr w:type="spellStart"/>
-            <w:r>
-              <w:rPr>
-                <w:b/>
-              </w:rPr>
-              <w:t>Styles</w:t>
-            </w:r>
-            <w:proofErr w:type="spellEnd"/>
-          </w:p>
-        </w:tc>
-        <w:tc>
-          <w:tcPr>
-            <w:tcW w:w="567" w:type="dxa"/>
-          </w:tcPr>
-          <w:p>
-            <w:pPr>
-              <w:jc w:val="center"/>
-            </w:pPr>
-            <w:r>
-              <w:t>X</w:t>
-            </w:r>
-          </w:p>
-        </w:tc>
-        <w:tc>
-          <w:tcPr>
-            <w:tcW w:w="567" w:type="dxa"/>
-          </w:tcPr>
-          <w:p/>
-        </w:tc>
-        <w:tc>
-          <w:tcPr>
-            <w:tcW w:w="567" w:type="dxa"/>
-          </w:tcPr>
-          <w:p/>
-        </w:tc>
-        <w:tc>
-          <w:tcPr>
-            <w:tcW w:w="567" w:type="dxa"/>
-          </w:tcPr>
-          <w:p/>
-        </w:tc>
-      </w:tr>
-      <w:tr>
-        <w:trPr>
-          <w:trHeight w:val="274"/>
-        </w:trPr>
-        <w:tc>
-          <w:tcPr>
-            <w:tcW w:w="7054" w:type="dxa"/>
-          </w:tcPr>
-          <w:p>
-            <w:pPr>
-              <w:rPr>
-                <w:b/>
-              </w:rPr>
-            </w:pPr>
-            <w:r>
-              <w:rPr>
-                <w:b/>
-              </w:rPr>
-              <w:t xml:space="preserve">Device </w:t>
-            </w:r>
-            <w:proofErr w:type="spellStart"/>
-            <w:r>
-              <w:rPr>
-                <w:b/>
-              </w:rPr>
-              <w:t>Styles</w:t>
-            </w:r>
-            <w:proofErr w:type="spellEnd"/>
-          </w:p>
-        </w:tc>
-        <w:tc>
-          <w:tcPr>
-            <w:tcW w:w="567" w:type="dxa"/>
-          </w:tcPr>
-          <w:p>
-            <w:pPr>
-              <w:jc w:val="center"/>
-            </w:pPr>
-            <w:r>
-              <w:t>X</w:t>
-            </w:r>
-          </w:p>
-        </w:tc>
-        <w:tc>
-          <w:tcPr>
-            <w:tcW w:w="567" w:type="dxa"/>
-          </w:tcPr>
-          <w:p/>
-        </w:tc>
-        <w:tc>
-          <w:tcPr>
-            <w:tcW w:w="567" w:type="dxa"/>
-          </w:tcPr>
-          <w:p/>
-        </w:tc>
-        <w:tc>
-          <w:tcPr>
-            <w:tcW w:w="567" w:type="dxa"/>
-          </w:tcPr>
-          <w:p/>
-        </w:tc>
-      </w:tr>
-      <w:tr>
-        <w:trPr>
-          <w:trHeight w:val="271"/>
-        </w:trPr>
-        <w:tc>
-          <w:tcPr>
-            <w:tcW w:w="7054" w:type="dxa"/>
-          </w:tcPr>
-          <w:p>
-            <w:pPr>
-              <w:rPr>
-                <w:b/>
-              </w:rPr>
-            </w:pPr>
-            <w:proofErr w:type="spellStart"/>
-            <w:r>
-              <w:rPr>
-                <w:b/>
-              </w:rPr>
-              <w:t>Implicit</w:t>
-            </w:r>
-            <w:proofErr w:type="spellEnd"/>
-            <w:r>
-              <w:rPr>
-                <w:b/>
-              </w:rPr>
-              <w:t xml:space="preserve"> </w:t>
-            </w:r>
-            <w:proofErr w:type="spellStart"/>
-            <w:r>
-              <w:rPr>
-                <w:b/>
-              </w:rPr>
-              <w:t>Styles</w:t>
-            </w:r>
-            <w:proofErr w:type="spellEnd"/>
-            <w:r>
-              <w:rPr>
-                <w:b/>
-              </w:rPr>
-              <w:t xml:space="preserve"> </w:t>
-            </w:r>
-          </w:p>
-        </w:tc>
-        <w:tc>
-          <w:tcPr>
-            <w:tcW w:w="567" w:type="dxa"/>
-          </w:tcPr>
-          <w:p>
-            <w:pPr>
-              <w:jc w:val="center"/>
-            </w:pPr>
-            <w:r>
-              <w:t>X</w:t>
-            </w:r>
-          </w:p>
-        </w:tc>
-        <w:tc>
-          <w:tcPr>
-            <w:tcW w:w="567" w:type="dxa"/>
-          </w:tcPr>
-          <w:p/>
-        </w:tc>
-        <w:tc>
-          <w:tcPr>
-            <w:tcW w:w="567" w:type="dxa"/>
-          </w:tcPr>
-          <w:p/>
-        </w:tc>
-        <w:tc>
-          <w:tcPr>
-            <w:tcW w:w="567" w:type="dxa"/>
-          </w:tcPr>
-          <w:p/>
-        </w:tc>
-      </w:tr>
-    </w:tbl>
-    <w:p>
-      <w:pPr>
-        <w:rPr>
-          <w:rFonts w:asciiTheme="majorHAnsi" w:hAnsiTheme="majorHAnsi"/>
-          <w:b/>
-          <w:i/>
-          <w:color w:val="4F81BD" w:themeColor="accent1"/>
-        </w:rPr>
-      </w:pPr>
-      <w:proofErr w:type="spellStart"/>
-      <w:r>
-        <w:rPr>
-          <w:rFonts w:asciiTheme="majorHAnsi" w:hAnsiTheme="majorHAnsi"/>
-          <w:b/>
-          <w:i/>
-          <w:color w:val="4F81BD" w:themeColor="accent1"/>
-        </w:rPr>
-        <w:t>Styles</w:t>
-      </w:r>
-      <w:proofErr w:type="spellEnd"/>
-    </w:p>
-    <w:p/>
     <w:p>
       <w:pPr>
         <w:pStyle w:val="Kop4"/>
@@ -2517,22 +2108,394 @@
         </w:tc>
       </w:tr>
     </w:tbl>
-    <w:p/>
-    <w:p>
-      <w:pPr>
-        <w:rPr>
-          <w:b/>
-        </w:rPr>
-      </w:pPr>
-    </w:p>
-    <w:p>
-      <w:pPr>
-        <w:rPr>
-          <w:b/>
-        </w:rPr>
-      </w:pPr>
-    </w:p>
-    <w:p/>
+    <w:tbl>
+      <w:tblPr>
+        <w:tblStyle w:val="Tabelraster"/>
+        <w:tblpPr w:leftFromText="141" w:rightFromText="141" w:vertAnchor="page" w:horzAnchor="margin" w:tblpY="10621"/>
+        <w:tblW w:w="9322" w:type="dxa"/>
+        <w:tblLook w:val="04A0" w:firstRow="1" w:lastRow="0" w:firstColumn="1" w:lastColumn="0" w:noHBand="0" w:noVBand="1"/>
+      </w:tblPr>
+      <w:tblGrid>
+        <w:gridCol w:w="7054"/>
+        <w:gridCol w:w="567"/>
+        <w:gridCol w:w="567"/>
+        <w:gridCol w:w="567"/>
+        <w:gridCol w:w="567"/>
+      </w:tblGrid>
+      <w:tr>
+        <w:tc>
+          <w:tcPr>
+            <w:tcW w:w="7054" w:type="dxa"/>
+            <w:shd w:val="clear" w:color="auto" w:fill="4F81BD" w:themeFill="accent1"/>
+          </w:tcPr>
+          <w:p>
+            <w:pPr>
+              <w:rPr>
+                <w:b/>
+                <w:color w:val="FFFFFF" w:themeColor="background1"/>
+              </w:rPr>
+            </w:pPr>
+            <w:r>
+              <w:rPr>
+                <w:b/>
+                <w:color w:val="FFFFFF" w:themeColor="background1"/>
+              </w:rPr>
+              <w:t>Eis:</w:t>
+            </w:r>
+          </w:p>
+        </w:tc>
+        <w:tc>
+          <w:tcPr>
+            <w:tcW w:w="567" w:type="dxa"/>
+            <w:shd w:val="clear" w:color="auto" w:fill="4F81BD" w:themeFill="accent1"/>
+          </w:tcPr>
+          <w:p>
+            <w:pPr>
+              <w:rPr>
+                <w:b/>
+                <w:color w:val="FFFFFF" w:themeColor="background1"/>
+              </w:rPr>
+            </w:pPr>
+            <w:r>
+              <w:rPr>
+                <w:b/>
+                <w:color w:val="FFFFFF" w:themeColor="background1"/>
+              </w:rPr>
+              <w:t>M</w:t>
+            </w:r>
+          </w:p>
+        </w:tc>
+        <w:tc>
+          <w:tcPr>
+            <w:tcW w:w="567" w:type="dxa"/>
+            <w:shd w:val="clear" w:color="auto" w:fill="4F81BD" w:themeFill="accent1"/>
+          </w:tcPr>
+          <w:p>
+            <w:pPr>
+              <w:rPr>
+                <w:b/>
+                <w:color w:val="FFFFFF" w:themeColor="background1"/>
+              </w:rPr>
+            </w:pPr>
+            <w:r>
+              <w:rPr>
+                <w:b/>
+                <w:color w:val="FFFFFF" w:themeColor="background1"/>
+              </w:rPr>
+              <w:t>S</w:t>
+            </w:r>
+          </w:p>
+        </w:tc>
+        <w:tc>
+          <w:tcPr>
+            <w:tcW w:w="567" w:type="dxa"/>
+            <w:shd w:val="clear" w:color="auto" w:fill="4F81BD" w:themeFill="accent1"/>
+          </w:tcPr>
+          <w:p>
+            <w:pPr>
+              <w:rPr>
+                <w:b/>
+                <w:color w:val="FFFFFF" w:themeColor="background1"/>
+              </w:rPr>
+            </w:pPr>
+            <w:r>
+              <w:rPr>
+                <w:b/>
+                <w:color w:val="FFFFFF" w:themeColor="background1"/>
+              </w:rPr>
+              <w:t>C</w:t>
+            </w:r>
+          </w:p>
+        </w:tc>
+        <w:tc>
+          <w:tcPr>
+            <w:tcW w:w="567" w:type="dxa"/>
+            <w:shd w:val="clear" w:color="auto" w:fill="4F81BD" w:themeFill="accent1"/>
+          </w:tcPr>
+          <w:p>
+            <w:pPr>
+              <w:rPr>
+                <w:b/>
+                <w:color w:val="FFFFFF" w:themeColor="background1"/>
+              </w:rPr>
+            </w:pPr>
+            <w:r>
+              <w:rPr>
+                <w:b/>
+                <w:color w:val="FFFFFF" w:themeColor="background1"/>
+              </w:rPr>
+              <w:t>W</w:t>
+            </w:r>
+          </w:p>
+        </w:tc>
+      </w:tr>
+      <w:tr>
+        <w:trPr>
+          <w:trHeight w:val="258"/>
+        </w:trPr>
+        <w:tc>
+          <w:tcPr>
+            <w:tcW w:w="7054" w:type="dxa"/>
+          </w:tcPr>
+          <w:p>
+            <w:pPr>
+              <w:rPr>
+                <w:b/>
+              </w:rPr>
+            </w:pPr>
+            <w:r>
+              <w:rPr>
+                <w:b/>
+              </w:rPr>
+              <w:t xml:space="preserve">Style </w:t>
+            </w:r>
+            <w:proofErr w:type="spellStart"/>
+            <w:r>
+              <w:rPr>
+                <w:b/>
+              </w:rPr>
+              <w:t>inheritence</w:t>
+            </w:r>
+            <w:proofErr w:type="spellEnd"/>
+          </w:p>
+        </w:tc>
+        <w:tc>
+          <w:tcPr>
+            <w:tcW w:w="567" w:type="dxa"/>
+          </w:tcPr>
+          <w:p>
+            <w:pPr>
+              <w:jc w:val="center"/>
+            </w:pPr>
+            <w:r>
+              <w:t>X</w:t>
+            </w:r>
+          </w:p>
+        </w:tc>
+        <w:tc>
+          <w:tcPr>
+            <w:tcW w:w="567" w:type="dxa"/>
+          </w:tcPr>
+          <w:p/>
+        </w:tc>
+        <w:tc>
+          <w:tcPr>
+            <w:tcW w:w="567" w:type="dxa"/>
+          </w:tcPr>
+          <w:p/>
+        </w:tc>
+        <w:tc>
+          <w:tcPr>
+            <w:tcW w:w="567" w:type="dxa"/>
+          </w:tcPr>
+          <w:p/>
+        </w:tc>
+      </w:tr>
+      <w:tr>
+        <w:trPr>
+          <w:trHeight w:val="263"/>
+        </w:trPr>
+        <w:tc>
+          <w:tcPr>
+            <w:tcW w:w="7054" w:type="dxa"/>
+          </w:tcPr>
+          <w:p>
+            <w:pPr>
+              <w:rPr>
+                <w:b/>
+              </w:rPr>
+            </w:pPr>
+            <w:r>
+              <w:rPr>
+                <w:b/>
+              </w:rPr>
+              <w:t xml:space="preserve">Global </w:t>
+            </w:r>
+            <w:proofErr w:type="spellStart"/>
+            <w:r>
+              <w:rPr>
+                <w:b/>
+              </w:rPr>
+              <w:t>Styles</w:t>
+            </w:r>
+            <w:proofErr w:type="spellEnd"/>
+          </w:p>
+        </w:tc>
+        <w:tc>
+          <w:tcPr>
+            <w:tcW w:w="567" w:type="dxa"/>
+          </w:tcPr>
+          <w:p>
+            <w:pPr>
+              <w:jc w:val="center"/>
+            </w:pPr>
+            <w:r>
+              <w:t>X</w:t>
+            </w:r>
+          </w:p>
+        </w:tc>
+        <w:tc>
+          <w:tcPr>
+            <w:tcW w:w="567" w:type="dxa"/>
+          </w:tcPr>
+          <w:p/>
+        </w:tc>
+        <w:tc>
+          <w:tcPr>
+            <w:tcW w:w="567" w:type="dxa"/>
+          </w:tcPr>
+          <w:p/>
+        </w:tc>
+        <w:tc>
+          <w:tcPr>
+            <w:tcW w:w="567" w:type="dxa"/>
+          </w:tcPr>
+          <w:p/>
+        </w:tc>
+      </w:tr>
+      <w:tr>
+        <w:trPr>
+          <w:trHeight w:val="274"/>
+        </w:trPr>
+        <w:tc>
+          <w:tcPr>
+            <w:tcW w:w="7054" w:type="dxa"/>
+          </w:tcPr>
+          <w:p>
+            <w:pPr>
+              <w:rPr>
+                <w:b/>
+              </w:rPr>
+            </w:pPr>
+            <w:r>
+              <w:rPr>
+                <w:b/>
+              </w:rPr>
+              <w:t xml:space="preserve">Device </w:t>
+            </w:r>
+            <w:proofErr w:type="spellStart"/>
+            <w:r>
+              <w:rPr>
+                <w:b/>
+              </w:rPr>
+              <w:t>Styles</w:t>
+            </w:r>
+            <w:proofErr w:type="spellEnd"/>
+          </w:p>
+        </w:tc>
+        <w:tc>
+          <w:tcPr>
+            <w:tcW w:w="567" w:type="dxa"/>
+          </w:tcPr>
+          <w:p>
+            <w:pPr>
+              <w:jc w:val="center"/>
+            </w:pPr>
+            <w:r>
+              <w:t>X</w:t>
+            </w:r>
+          </w:p>
+        </w:tc>
+        <w:tc>
+          <w:tcPr>
+            <w:tcW w:w="567" w:type="dxa"/>
+          </w:tcPr>
+          <w:p/>
+        </w:tc>
+        <w:tc>
+          <w:tcPr>
+            <w:tcW w:w="567" w:type="dxa"/>
+          </w:tcPr>
+          <w:p/>
+        </w:tc>
+        <w:tc>
+          <w:tcPr>
+            <w:tcW w:w="567" w:type="dxa"/>
+          </w:tcPr>
+          <w:p/>
+        </w:tc>
+      </w:tr>
+      <w:tr>
+        <w:trPr>
+          <w:trHeight w:val="271"/>
+        </w:trPr>
+        <w:tc>
+          <w:tcPr>
+            <w:tcW w:w="7054" w:type="dxa"/>
+          </w:tcPr>
+          <w:p>
+            <w:pPr>
+              <w:rPr>
+                <w:b/>
+              </w:rPr>
+            </w:pPr>
+            <w:proofErr w:type="spellStart"/>
+            <w:r>
+              <w:rPr>
+                <w:b/>
+              </w:rPr>
+              <w:t>Implicit</w:t>
+            </w:r>
+            <w:proofErr w:type="spellEnd"/>
+            <w:r>
+              <w:rPr>
+                <w:b/>
+              </w:rPr>
+              <w:t xml:space="preserve"> </w:t>
+            </w:r>
+            <w:proofErr w:type="spellStart"/>
+            <w:r>
+              <w:rPr>
+                <w:b/>
+              </w:rPr>
+              <w:t>Styles</w:t>
+            </w:r>
+            <w:proofErr w:type="spellEnd"/>
+            <w:r>
+              <w:rPr>
+                <w:b/>
+              </w:rPr>
+              <w:t xml:space="preserve"> </w:t>
+            </w:r>
+          </w:p>
+        </w:tc>
+        <w:tc>
+          <w:tcPr>
+            <w:tcW w:w="567" w:type="dxa"/>
+          </w:tcPr>
+          <w:p>
+            <w:pPr>
+              <w:jc w:val="center"/>
+            </w:pPr>
+            <w:r>
+              <w:t>X</w:t>
+            </w:r>
+          </w:p>
+        </w:tc>
+        <w:tc>
+          <w:tcPr>
+            <w:tcW w:w="567" w:type="dxa"/>
+          </w:tcPr>
+          <w:p/>
+        </w:tc>
+        <w:tc>
+          <w:tcPr>
+            <w:tcW w:w="567" w:type="dxa"/>
+          </w:tcPr>
+          <w:p/>
+        </w:tc>
+        <w:tc>
+          <w:tcPr>
+            <w:tcW w:w="567" w:type="dxa"/>
+          </w:tcPr>
+          <w:p/>
+        </w:tc>
+      </w:tr>
+    </w:tbl>
+    <w:p>
+      <w:bookmarkStart w:id="0" w:name="_GoBack"/>
+      <w:bookmarkEnd w:id="0"/>
+    </w:p>
     <w:sectPr>
       <w:pgSz w:w="11906" w:h="16838"/>
       <w:pgMar w:top="1417" w:right="1417" w:bottom="1417" w:left="1417" w:header="708" w:footer="708" w:gutter="0"/>
@@ -4322,7 +4285,7 @@
 </file>
 
 <file path=customXml/itemProps1.xml><?xml version="1.0" encoding="utf-8"?>
-<ds:datastoreItem xmlns:ds="http://schemas.openxmlformats.org/officeDocument/2006/customXml" ds:itemID="{7039A8E2-E83F-4A8A-A94D-D5954373192E}">
+<ds:datastoreItem xmlns:ds="http://schemas.openxmlformats.org/officeDocument/2006/customXml" ds:itemID="{46A79225-A447-41CA-ADDA-B79A7D924BD1}">
   <ds:schemaRefs>
     <ds:schemaRef ds:uri="http://schemas.openxmlformats.org/officeDocument/2006/bibliography"/>
   </ds:schemaRefs>

</xml_diff>

<commit_message>
Added Styles MSCW to PvE
</commit_message>
<xml_diff>
--- a/20170501_pve.docx
+++ b/20170501_pve.docx
@@ -817,14 +817,7 @@
         <w:t>App</w:t>
       </w:r>
     </w:p>
-    <w:p>
-      <w:pPr>
-        <w:pStyle w:val="Kop4"/>
-      </w:pPr>
-      <w:r>
-        <w:t>Resources</w:t>
-      </w:r>
-    </w:p>
+    <w:p/>
     <w:tbl>
       <w:tblPr>
         <w:tblStyle w:val="Lichtelijst-accent1"/>
@@ -1358,20 +1351,328 @@
       </w:tr>
     </w:tbl>
     <w:p/>
+    <w:tbl>
+      <w:tblPr>
+        <w:tblStyle w:val="Tabelraster"/>
+        <w:tblW w:w="0" w:type="auto"/>
+        <w:tblLook w:val="04A0" w:firstRow="1" w:lastRow="0" w:firstColumn="1" w:lastColumn="0" w:noHBand="0" w:noVBand="1"/>
+      </w:tblPr>
+      <w:tblGrid>
+        <w:gridCol w:w="6487"/>
+        <w:gridCol w:w="709"/>
+        <w:gridCol w:w="709"/>
+        <w:gridCol w:w="708"/>
+        <w:gridCol w:w="599"/>
+      </w:tblGrid>
+      <w:tr>
+        <w:tc>
+          <w:tcPr>
+            <w:tcW w:w="6487" w:type="dxa"/>
+            <w:shd w:val="clear" w:color="auto" w:fill="548DD4" w:themeFill="text2" w:themeFillTint="99"/>
+          </w:tcPr>
+          <w:p>
+            <w:pPr>
+              <w:rPr>
+                <w:color w:val="FFFFFF" w:themeColor="background1"/>
+              </w:rPr>
+            </w:pPr>
+            <w:r>
+              <w:rPr>
+                <w:color w:val="FFFFFF" w:themeColor="background1"/>
+              </w:rPr>
+              <w:t>Eis:</w:t>
+            </w:r>
+          </w:p>
+        </w:tc>
+        <w:tc>
+          <w:tcPr>
+            <w:tcW w:w="709" w:type="dxa"/>
+            <w:shd w:val="clear" w:color="auto" w:fill="548DD4" w:themeFill="text2" w:themeFillTint="99"/>
+          </w:tcPr>
+          <w:p>
+            <w:pPr>
+              <w:rPr>
+                <w:color w:val="FFFFFF" w:themeColor="background1"/>
+              </w:rPr>
+            </w:pPr>
+            <w:r>
+              <w:rPr>
+                <w:color w:val="FFFFFF" w:themeColor="background1"/>
+              </w:rPr>
+              <w:t>M</w:t>
+            </w:r>
+          </w:p>
+        </w:tc>
+        <w:tc>
+          <w:tcPr>
+            <w:tcW w:w="709" w:type="dxa"/>
+            <w:shd w:val="clear" w:color="auto" w:fill="548DD4" w:themeFill="text2" w:themeFillTint="99"/>
+          </w:tcPr>
+          <w:p>
+            <w:pPr>
+              <w:rPr>
+                <w:color w:val="FFFFFF" w:themeColor="background1"/>
+              </w:rPr>
+            </w:pPr>
+            <w:r>
+              <w:rPr>
+                <w:color w:val="FFFFFF" w:themeColor="background1"/>
+              </w:rPr>
+              <w:t>S</w:t>
+            </w:r>
+          </w:p>
+        </w:tc>
+        <w:tc>
+          <w:tcPr>
+            <w:tcW w:w="708" w:type="dxa"/>
+            <w:shd w:val="clear" w:color="auto" w:fill="548DD4" w:themeFill="text2" w:themeFillTint="99"/>
+          </w:tcPr>
+          <w:p>
+            <w:pPr>
+              <w:rPr>
+                <w:color w:val="FFFFFF" w:themeColor="background1"/>
+              </w:rPr>
+            </w:pPr>
+            <w:r>
+              <w:rPr>
+                <w:color w:val="FFFFFF" w:themeColor="background1"/>
+              </w:rPr>
+              <w:t>C</w:t>
+            </w:r>
+          </w:p>
+        </w:tc>
+        <w:tc>
+          <w:tcPr>
+            <w:tcW w:w="599" w:type="dxa"/>
+            <w:shd w:val="clear" w:color="auto" w:fill="548DD4" w:themeFill="text2" w:themeFillTint="99"/>
+          </w:tcPr>
+          <w:p>
+            <w:pPr>
+              <w:rPr>
+                <w:color w:val="FFFFFF" w:themeColor="background1"/>
+              </w:rPr>
+            </w:pPr>
+            <w:r>
+              <w:rPr>
+                <w:color w:val="FFFFFF" w:themeColor="background1"/>
+              </w:rPr>
+              <w:t>W</w:t>
+            </w:r>
+          </w:p>
+        </w:tc>
+      </w:tr>
+      <w:tr>
+        <w:tc>
+          <w:tcPr>
+            <w:tcW w:w="6487" w:type="dxa"/>
+          </w:tcPr>
+          <w:p>
+            <w:pPr>
+              <w:rPr>
+                <w:b/>
+              </w:rPr>
+            </w:pPr>
+            <w:r>
+              <w:rPr>
+                <w:b/>
+              </w:rPr>
+              <w:t>Eigen stijl aanmaken</w:t>
+            </w:r>
+          </w:p>
+        </w:tc>
+        <w:tc>
+          <w:tcPr>
+            <w:tcW w:w="709" w:type="dxa"/>
+          </w:tcPr>
+          <w:p>
+            <w:r>
+              <w:t>X</w:t>
+            </w:r>
+          </w:p>
+        </w:tc>
+        <w:tc>
+          <w:tcPr>
+            <w:tcW w:w="709" w:type="dxa"/>
+          </w:tcPr>
+          <w:p/>
+        </w:tc>
+        <w:tc>
+          <w:tcPr>
+            <w:tcW w:w="708" w:type="dxa"/>
+          </w:tcPr>
+          <w:p/>
+        </w:tc>
+        <w:tc>
+          <w:tcPr>
+            <w:tcW w:w="599" w:type="dxa"/>
+          </w:tcPr>
+          <w:p/>
+        </w:tc>
+      </w:tr>
+      <w:tr>
+        <w:tc>
+          <w:tcPr>
+            <w:tcW w:w="6487" w:type="dxa"/>
+          </w:tcPr>
+          <w:p>
+            <w:pPr>
+              <w:rPr>
+                <w:b/>
+              </w:rPr>
+            </w:pPr>
+            <w:proofErr w:type="spellStart"/>
+            <w:r>
+              <w:rPr>
+                <w:b/>
+              </w:rPr>
+              <w:t>Custom</w:t>
+            </w:r>
+            <w:proofErr w:type="spellEnd"/>
+            <w:r>
+              <w:rPr>
+                <w:b/>
+              </w:rPr>
+              <w:t xml:space="preserve"> stijl aanmaken</w:t>
+            </w:r>
+          </w:p>
+        </w:tc>
+        <w:tc>
+          <w:tcPr>
+            <w:tcW w:w="709" w:type="dxa"/>
+          </w:tcPr>
+          <w:p/>
+        </w:tc>
+        <w:tc>
+          <w:tcPr>
+            <w:tcW w:w="709" w:type="dxa"/>
+          </w:tcPr>
+          <w:p>
+            <w:r>
+              <w:t>X</w:t>
+            </w:r>
+          </w:p>
+        </w:tc>
+        <w:tc>
+          <w:tcPr>
+            <w:tcW w:w="708" w:type="dxa"/>
+          </w:tcPr>
+          <w:p/>
+        </w:tc>
+        <w:tc>
+          <w:tcPr>
+            <w:tcW w:w="599" w:type="dxa"/>
+          </w:tcPr>
+          <w:p/>
+        </w:tc>
+      </w:tr>
+      <w:tr>
+        <w:tc>
+          <w:tcPr>
+            <w:tcW w:w="6487" w:type="dxa"/>
+          </w:tcPr>
+          <w:p>
+            <w:pPr>
+              <w:rPr>
+                <w:b/>
+              </w:rPr>
+            </w:pPr>
+            <w:r>
+              <w:rPr>
+                <w:b/>
+              </w:rPr>
+              <w:t>Stijl dynamisch aanpassen</w:t>
+            </w:r>
+          </w:p>
+        </w:tc>
+        <w:tc>
+          <w:tcPr>
+            <w:tcW w:w="709" w:type="dxa"/>
+          </w:tcPr>
+          <w:p/>
+        </w:tc>
+        <w:tc>
+          <w:tcPr>
+            <w:tcW w:w="709" w:type="dxa"/>
+          </w:tcPr>
+          <w:p/>
+        </w:tc>
+        <w:tc>
+          <w:tcPr>
+            <w:tcW w:w="708" w:type="dxa"/>
+          </w:tcPr>
+          <w:p>
+            <w:r>
+              <w:t>X</w:t>
+            </w:r>
+          </w:p>
+        </w:tc>
+        <w:tc>
+          <w:tcPr>
+            <w:tcW w:w="599" w:type="dxa"/>
+          </w:tcPr>
+          <w:p/>
+        </w:tc>
+      </w:tr>
+      <w:tr>
+        <w:tc>
+          <w:tcPr>
+            <w:tcW w:w="6487" w:type="dxa"/>
+          </w:tcPr>
+          <w:p>
+            <w:pPr>
+              <w:rPr>
+                <w:b/>
+              </w:rPr>
+            </w:pPr>
+            <w:r>
+              <w:rPr>
+                <w:b/>
+              </w:rPr>
+              <w:t>Stijlen opslaan</w:t>
+            </w:r>
+          </w:p>
+        </w:tc>
+        <w:tc>
+          <w:tcPr>
+            <w:tcW w:w="709" w:type="dxa"/>
+          </w:tcPr>
+          <w:p>
+            <w:r>
+              <w:t>X</w:t>
+            </w:r>
+          </w:p>
+        </w:tc>
+        <w:tc>
+          <w:tcPr>
+            <w:tcW w:w="709" w:type="dxa"/>
+          </w:tcPr>
+          <w:p/>
+        </w:tc>
+        <w:tc>
+          <w:tcPr>
+            <w:tcW w:w="708" w:type="dxa"/>
+          </w:tcPr>
+          <w:p/>
+        </w:tc>
+        <w:tc>
+          <w:tcPr>
+            <w:tcW w:w="599" w:type="dxa"/>
+          </w:tcPr>
+          <w:p/>
+        </w:tc>
+      </w:tr>
+    </w:tbl>
+    <w:p>
+      <w:bookmarkStart w:id="0" w:name="_GoBack"/>
+      <w:bookmarkEnd w:id="0"/>
+    </w:p>
+    <w:p/>
     <w:p>
       <w:pPr>
         <w:pStyle w:val="Kop3"/>
       </w:pPr>
       <w:r>
         <w:t>Workshop</w:t>
-      </w:r>
-    </w:p>
-    <w:p>
-      <w:pPr>
-        <w:pStyle w:val="Kop4"/>
-      </w:pPr>
-      <w:r>
-        <w:t>Resources</w:t>
       </w:r>
     </w:p>
     <w:tbl>
@@ -2111,7 +2412,7 @@
     <w:tbl>
       <w:tblPr>
         <w:tblStyle w:val="Tabelraster"/>
-        <w:tblpPr w:leftFromText="141" w:rightFromText="141" w:vertAnchor="page" w:horzAnchor="margin" w:tblpY="10621"/>
+        <w:tblpPr w:leftFromText="141" w:rightFromText="141" w:vertAnchor="page" w:horzAnchor="margin" w:tblpY="12037"/>
         <w:tblW w:w="9322" w:type="dxa"/>
         <w:tblLook w:val="04A0" w:firstRow="1" w:lastRow="0" w:firstColumn="1" w:lastColumn="0" w:noHBand="0" w:noVBand="1"/>
       </w:tblPr>
@@ -2492,10 +2793,7 @@
         </w:tc>
       </w:tr>
     </w:tbl>
-    <w:p>
-      <w:bookmarkStart w:id="0" w:name="_GoBack"/>
-      <w:bookmarkEnd w:id="0"/>
-    </w:p>
+    <w:p/>
     <w:sectPr>
       <w:pgSz w:w="11906" w:h="16838"/>
       <w:pgMar w:top="1417" w:right="1417" w:bottom="1417" w:left="1417" w:header="708" w:footer="708" w:gutter="0"/>
@@ -3378,7 +3676,7 @@
     <w:lsdException w:name="Table Web 2" w:semiHidden="1" w:unhideWhenUsed="1"/>
     <w:lsdException w:name="Table Web 3" w:semiHidden="1" w:unhideWhenUsed="1"/>
     <w:lsdException w:name="Balloon Text" w:semiHidden="1" w:unhideWhenUsed="1"/>
-    <w:lsdException w:name="Table Grid" w:semiHidden="1" w:uiPriority="39" w:unhideWhenUsed="1"/>
+    <w:lsdException w:name="Table Grid" w:uiPriority="39"/>
     <w:lsdException w:name="Table Theme" w:semiHidden="1" w:unhideWhenUsed="1"/>
     <w:lsdException w:name="Placeholder Text" w:semiHidden="1"/>
     <w:lsdException w:name="No Spacing" w:uiPriority="1" w:qFormat="1"/>
@@ -4285,7 +4583,7 @@
 </file>
 
 <file path=customXml/itemProps1.xml><?xml version="1.0" encoding="utf-8"?>
-<ds:datastoreItem xmlns:ds="http://schemas.openxmlformats.org/officeDocument/2006/customXml" ds:itemID="{46A79225-A447-41CA-ADDA-B79A7D924BD1}">
+<ds:datastoreItem xmlns:ds="http://schemas.openxmlformats.org/officeDocument/2006/customXml" ds:itemID="{3BB0C572-09C8-41BD-98B3-581B9FD94D30}">
   <ds:schemaRefs>
     <ds:schemaRef ds:uri="http://schemas.openxmlformats.org/officeDocument/2006/bibliography"/>
   </ds:schemaRefs>

</xml_diff>